<commit_message>
first draft of simd paper
</commit_message>
<xml_diff>
--- a/doc/artigo-simd.docx
+++ b/doc/artigo-simd.docx
@@ -21,7 +21,8 @@
     <w:p>
       <w:pPr>
         <w:pStyle w:val="style32"/>
-        <w:spacing w:line="150" w:lineRule="atLeast"/>
+        <w:spacing w:after="0" w:before="0" w:line="150" w:lineRule="atLeast"/>
+        <w:ind w:hanging="0" w:left="0" w:right="0"/>
         <w:jc w:val="right"/>
       </w:pPr>
       <w:r>
@@ -68,7 +69,8 @@
     <w:p>
       <w:pPr>
         <w:pStyle w:val="style32"/>
-        <w:spacing w:line="150" w:lineRule="atLeast"/>
+        <w:spacing w:after="0" w:before="0" w:line="150" w:lineRule="atLeast"/>
+        <w:ind w:hanging="0" w:left="0" w:right="0"/>
         <w:jc w:val="right"/>
       </w:pPr>
       <w:r>
@@ -114,7 +116,8 @@
     <w:p>
       <w:pPr>
         <w:pStyle w:val="style32"/>
-        <w:spacing w:line="150" w:lineRule="atLeast"/>
+        <w:spacing w:after="0" w:before="0" w:line="150" w:lineRule="atLeast"/>
+        <w:ind w:hanging="0" w:left="0" w:right="0"/>
         <w:jc w:val="right"/>
       </w:pPr>
       <w:r>
@@ -136,6 +139,17 @@
           <w:rStyle w:val="style15"/>
         </w:rPr>
         <w:footnoteReference w:id="4"/>
+      </w:r>
+    </w:p>
+    <w:p>
+      <w:pPr>
+        <w:pStyle w:val="style32"/>
+        <w:spacing w:after="0" w:before="0" w:line="150" w:lineRule="atLeast"/>
+        <w:ind w:hanging="0" w:left="0" w:right="0"/>
+        <w:jc w:val="right"/>
+      </w:pPr>
+      <w:r>
+        <w:rPr/>
       </w:r>
     </w:p>
     <w:p>
@@ -154,7 +168,7 @@
           <w:b w:val="false"/>
           <w:bCs w:val="false"/>
         </w:rPr>
-        <w:t xml:space="preserve">A utilização das extensões multimídias com registradores que realizam a mesma operação sobre vários dados ao mesmo tempo (SIMD) dos atuais processadores podem reduzir o tempo de execução de programas que lidam com operações aritméticas sobre grande quantidade de dados. O objetivo deste trabalho foi quantificar o número de ciclos utilizados para o cálculo da correlação cruzada para várias séries geradas e de diferentes tamanhos, usando a linguagem de programação C e as extensões para cálculo multimídia  em </w:t>
+        <w:t xml:space="preserve">A utilização das extensões multimídias com registradores que realizam a mesma operação sobre vários dados ao mesmo tempo (SIMD) dos atuais processadores podem reduzir o tempo de execução de programas que lidam com operações aritméticas sobre grande quantidade de dados. O objetivo deste trabalho foi quantificar o número de ciclos utilizados para o cálculo da correlação cruzada em duas dimensões para várias séries geradas e de diferentes tamanhos, usando a linguagem de programação C e as extensões para cálculo multimídia  em </w:t>
       </w:r>
       <w:r>
         <w:rPr>
@@ -169,7 +183,7 @@
           <w:b w:val="false"/>
           <w:bCs w:val="false"/>
         </w:rPr>
-        <w:t xml:space="preserve"> para a codificação das instruções, compilação e execução. A comparação entre os resultados demonstrou que o programa em </w:t>
+        <w:t xml:space="preserve"> para a codificação das instruções, compilação e execução. A comparação entre os resultados, usando o mesmo algoritmo e conjunto de dados, demonstrou que o programa em </w:t>
       </w:r>
       <w:r>
         <w:rPr>
@@ -263,7 +277,7 @@
           <w:shd w:fill="FFFFFF" w:val="clear"/>
           <w:lang w:val="en-US"/>
         </w:rPr>
-        <w:t>The multimedia extension use with registers that perform the same operation in multiple data (SIMD) of the current processors should decrease the execution time of programs used to perform the same operation in a large quantity of data. The aim of the work was quantify the number of cycles needed to perform cross correlation calculation on a number of generated series with different number of elements, using a program compiled using C programming language and another one compiled using Intel® Assembly x86-64 language and the multimedia extensions. The Assembly program performed the same operation of  the C program using in average 38.37 % less processor cycles.</w:t>
+        <w:t>The use of multimedia extension with registers that perform the same operation in multiple data (SIMD) of the current processors should decrease the execution time of programs used to perform the same operation in a large quantity of data. The aim of the work was quantify the number of cycles needed to perform two-dimensional cross correlation calculation on a number of generated series with different number of elements, using a program compiled using C programming language and another one compiled using Intel® Assembly x86-64 language and the multimedia extensions. The Assembly program performed the same operation of  the C program using in average 38.37 % less processor cycles.</w:t>
       </w:r>
     </w:p>
     <w:p>
@@ -690,12 +704,12 @@
           <wp:anchor allowOverlap="1" behindDoc="0" distB="0" distL="0" distR="0" distT="0" layoutInCell="1" locked="0" relativeHeight="0" simplePos="0">
             <wp:simplePos x="0" y="0"/>
             <wp:positionH relativeFrom="column">
-              <wp:posOffset>1410970</wp:posOffset>
+              <wp:posOffset>1440180</wp:posOffset>
             </wp:positionH>
             <wp:positionV relativeFrom="paragraph">
-              <wp:posOffset>-57150</wp:posOffset>
+              <wp:posOffset>-284480</wp:posOffset>
             </wp:positionV>
-            <wp:extent cx="2937510" cy="2246630"/>
+            <wp:extent cx="2995295" cy="2329180"/>
             <wp:effectExtent b="0" l="0" r="0" t="0"/>
             <wp:wrapTopAndBottom/>
             <wp:docPr descr="A description..." id="1" name="Picture"/>
@@ -721,7 +735,7 @@
                   <pic:spPr bwMode="auto">
                     <a:xfrm>
                       <a:off x="0" y="0"/>
-                      <a:ext cx="2937510" cy="2246630"/>
+                      <a:ext cx="2995295" cy="2329180"/>
                     </a:xfrm>
                     <a:prstGeom prst="rect">
                       <a:avLst/>
@@ -880,19 +894,29 @@
     </w:p>
     <w:p>
       <w:pPr>
-        <w:pStyle w:val="style0"/>
-        <w:jc w:val="center"/>
+        <w:pStyle w:val="style1"/>
+        <w:numPr>
+          <w:ilvl w:val="0"/>
+          <w:numId w:val="2"/>
+        </w:numPr>
+        <w:jc w:val="right"/>
       </w:pPr>
       <w:r>
-        <w:rPr/>
+        <w:rPr>
+          <w:b w:val="false"/>
+          <w:bCs w:val="false"/>
+          <w:sz w:val="24"/>
+          <w:szCs w:val="24"/>
+        </w:rPr>
+        <w:t>(</w:t>
         <w:drawing>
           <wp:anchor allowOverlap="1" behindDoc="0" distB="0" distL="0" distR="0" distT="0" layoutInCell="1" locked="0" relativeHeight="0" simplePos="0">
             <wp:simplePos x="0" y="0"/>
             <wp:positionH relativeFrom="character">
-              <wp:posOffset>1306830</wp:posOffset>
+              <wp:posOffset>1297305</wp:posOffset>
             </wp:positionH>
             <wp:positionV relativeFrom="line">
-              <wp:posOffset>0</wp:posOffset>
+              <wp:posOffset>-157480</wp:posOffset>
             </wp:positionV>
             <wp:extent cx="2879725" cy="845820"/>
             <wp:effectExtent b="0" l="0" r="0" t="0"/>
@@ -939,16 +963,6 @@
           </wp:anchor>
         </w:drawing>
       </w:r>
-    </w:p>
-    <w:p>
-      <w:pPr>
-        <w:pStyle w:val="style1"/>
-        <w:numPr>
-          <w:ilvl w:val="0"/>
-          <w:numId w:val="2"/>
-        </w:numPr>
-        <w:jc w:val="right"/>
-      </w:pPr>
       <w:r>
         <w:rPr>
           <w:b w:val="false"/>
@@ -956,7 +970,7 @@
           <w:sz w:val="24"/>
           <w:szCs w:val="24"/>
         </w:rPr>
-        <w:t>(1)</w:t>
+        <w:t>1)</w:t>
       </w:r>
     </w:p>
     <w:p>
@@ -1089,7 +1103,7 @@
     </w:p>
     <w:p>
       <w:pPr>
-        <w:pStyle w:val="style32"/>
+        <w:pStyle w:val="style0"/>
       </w:pPr>
       <w:r>
         <w:rPr/>
@@ -10748,26 +10762,25 @@
     </w:p>
     <w:p>
       <w:pPr>
-        <w:pStyle w:val="style0"/>
-        <w:jc w:val="center"/>
+        <w:pStyle w:val="style43"/>
       </w:pPr>
       <w:r>
         <w:rPr>
-          <w:rFonts w:cs="Times New Roman" w:eastAsia="Times New Roman"/>
+          <w:rFonts w:ascii="Times New Roman" w:cs="Times New Roman" w:eastAsia="Times New Roman" w:hAnsi="Times New Roman"/>
           <w:lang w:bidi="pt-BR" w:eastAsia="pt-BR" w:val="pt-BR"/>
         </w:rPr>
         <w:t xml:space="preserve">Figura 6 – Código em </w:t>
       </w:r>
       <w:r>
         <w:rPr>
-          <w:rFonts w:cs="Times New Roman" w:eastAsia="Times New Roman"/>
+          <w:rFonts w:ascii="Times New Roman" w:cs="Times New Roman" w:eastAsia="Times New Roman" w:hAnsi="Times New Roman"/>
           <w:lang w:bidi="pt-BR" w:eastAsia="pt-BR" w:val="en-US"/>
         </w:rPr>
         <w:t>Assembly</w:t>
       </w:r>
       <w:r>
         <w:rPr>
-          <w:rFonts w:cs="Times New Roman" w:eastAsia="Times New Roman"/>
+          <w:rFonts w:ascii="Times New Roman" w:cs="Times New Roman" w:eastAsia="Times New Roman" w:hAnsi="Times New Roman"/>
           <w:lang w:bidi="pt-BR" w:eastAsia="pt-BR" w:val="pt-BR"/>
         </w:rPr>
         <w:t xml:space="preserve"> Intel® x86-64 para o cálculo da correlação cruzada entre duas séries de números inteiros.</w:t>
@@ -11290,15 +11303,6 @@
     </w:p>
     <w:p>
       <w:pPr>
-        <w:pStyle w:val="style0"/>
-        <w:ind w:hanging="432" w:left="720" w:right="0"/>
-      </w:pPr>
-      <w:r>
-        <w:rPr/>
-      </w:r>
-    </w:p>
-    <w:p>
-      <w:pPr>
         <w:pStyle w:val="style1"/>
         <w:numPr>
           <w:ilvl w:val="0"/>
@@ -11321,12 +11325,12 @@
           <wp:anchor allowOverlap="1" behindDoc="0" distB="0" distL="0" distR="0" distT="0" layoutInCell="1" locked="0" relativeHeight="0" simplePos="0">
             <wp:simplePos x="0" y="0"/>
             <wp:positionH relativeFrom="column">
-              <wp:posOffset>767715</wp:posOffset>
+              <wp:posOffset>786765</wp:posOffset>
             </wp:positionH>
             <wp:positionV relativeFrom="paragraph">
-              <wp:posOffset>979170</wp:posOffset>
+              <wp:posOffset>845820</wp:posOffset>
             </wp:positionV>
-            <wp:extent cx="4319905" cy="4319905"/>
+            <wp:extent cx="4234180" cy="3920490"/>
             <wp:effectExtent b="0" l="0" r="0" t="0"/>
             <wp:wrapTopAndBottom/>
             <wp:docPr descr="A description..." id="1" name="Picture"/>
@@ -11352,7 +11356,7 @@
                   <pic:spPr bwMode="auto">
                     <a:xfrm>
                       <a:off x="0" y="0"/>
-                      <a:ext cx="4319905" cy="4319905"/>
+                      <a:ext cx="4234180" cy="3920490"/>
                     </a:xfrm>
                     <a:prstGeom prst="rect">
                       <a:avLst/>
@@ -11384,19 +11388,11 @@
     </w:p>
     <w:p>
       <w:pPr>
-        <w:pStyle w:val="style43"/>
+        <w:pStyle w:val="style32"/>
       </w:pPr>
       <w:r>
         <w:rPr/>
-      </w:r>
-    </w:p>
-    <w:p>
-      <w:pPr>
-        <w:pStyle w:val="style43"/>
-      </w:pPr>
-      <w:r>
-        <w:rPr/>
-        <w:t>Figura 7 – Número de ciclos utilizados pelo processador em função de número de elementos das séries geradas para o cálculo da correlação cruzado.</w:t>
+        <w:t>Figura 7 – Número de ciclos utilizados pelo processador em função de número de elementos das séries geradas para o cálculo da correlação cruzada.</w:t>
       </w:r>
     </w:p>
     <w:p>
@@ -11409,6 +11405,7 @@
       </w:pPr>
       <w:r>
         <w:rPr/>
+        <w:br/>
       </w:r>
     </w:p>
     <w:p>

</xml_diff>

<commit_message>
fix length of packed bytes to 2 quadwords
</commit_message>
<xml_diff>
--- a/doc/artigo-simd.docx
+++ b/doc/artigo-simd.docx
@@ -42,8 +42,6 @@
       <w:r>
         <w:rPr>
           <w:rStyle w:val="style15"/>
-          <w:b w:val="false"/>
-          <w:bCs w:val="false"/>
         </w:rPr>
         <w:footnoteReference w:id="2"/>
       </w:r>
@@ -57,8 +55,7 @@
         <w:t>,</w:t>
       </w:r>
       <w:bookmarkStart w:id="0" w:name="_RefF1"/>
-      <w:bookmarkStart w:id="1" w:name="_RefF1"/>
-      <w:bookmarkEnd w:id="1"/>
+      <w:bookmarkEnd w:id="0"/>
       <w:r>
         <w:rPr>
           <w:rStyle w:val="style15"/>
@@ -89,15 +86,7 @@
         <w:t>Evandro Eduardo Seron</w:t>
       </w:r>
       <w:r>
-        <w:rPr>
-          <w:rFonts w:ascii="Times New Roman" w:cs="Droid Sans Fallback" w:eastAsia="Lohit Hindi" w:hAnsi="Times New Roman"/>
-          <w:b w:val="false"/>
-          <w:bCs w:val="false"/>
-          <w:color w:val="00000A"/>
-          <w:sz w:val="24"/>
-          <w:vertAlign w:val="superscript"/>
-          <w:lang w:eastAsia="hi-IN" w:val="pt-BR"/>
-        </w:rPr>
+        <w:rPr/>
         <w:fldChar w:fldCharType="begin"/>
       </w:r>
       <w:r>
@@ -106,9 +95,7 @@
       <w:r>
         <w:fldChar w:fldCharType="separate"/>
       </w:r>
-      <w:r>
-        <w:t>2</w:t>
-      </w:r>
+      <w:r/>
       <w:r>
         <w:fldChar w:fldCharType="end"/>
       </w:r>
@@ -312,7 +299,7 @@
         <w:pStyle w:val="style1"/>
         <w:numPr>
           <w:ilvl w:val="0"/>
-          <w:numId w:val="2"/>
+          <w:numId w:val="3"/>
         </w:numPr>
       </w:pPr>
       <w:r>
@@ -509,11 +496,11 @@
         <w:drawing>
           <wp:anchor allowOverlap="1" behindDoc="0" distB="0" distL="0" distR="0" distT="0" layoutInCell="1" locked="0" relativeHeight="0" simplePos="0">
             <wp:simplePos x="0" y="0"/>
-            <wp:positionH relativeFrom="column">
-              <wp:posOffset>1027430</wp:posOffset>
+            <wp:positionH relativeFrom="character">
+              <wp:posOffset>1026795</wp:posOffset>
             </wp:positionH>
-            <wp:positionV relativeFrom="paragraph">
-              <wp:posOffset>123825</wp:posOffset>
+            <wp:positionV relativeFrom="line">
+              <wp:posOffset>123190</wp:posOffset>
             </wp:positionV>
             <wp:extent cx="3704590" cy="2879725"/>
             <wp:effectExtent b="0" l="0" r="0" t="0"/>
@@ -599,10 +586,7 @@
         <w:spacing w:after="0" w:before="0"/>
       </w:pPr>
       <w:r>
-        <w:rPr>
-          <w:sz w:val="24"/>
-          <w:szCs w:val="24"/>
-        </w:rPr>
+        <w:rPr/>
       </w:r>
     </w:p>
     <w:p>
@@ -613,13 +597,15 @@
         <w:rPr>
           <w:position w:val="0"/>
           <w:sz w:val="24"/>
+          <w:sz w:val="24"/>
           <w:vertAlign w:val="baseline"/>
         </w:rPr>
-        <w:t xml:space="preserve">Utilizando os registradores de 128-bit para armazenamento de 4 números inteiros de 32 bits, que poderiam representar 4 </w:t>
+        <w:t xml:space="preserve">Utilizando os registradores de 128-bit para armazenamento de 2 números inteiros de 64 bits, que poderiam representar 2 </w:t>
       </w:r>
       <w:r>
         <w:rPr>
           <w:position w:val="0"/>
+          <w:sz w:val="24"/>
           <w:sz w:val="24"/>
           <w:vertAlign w:val="baseline"/>
           <w:lang w:val="en-US"/>
@@ -630,6 +616,7 @@
         <w:rPr>
           <w:position w:val="0"/>
           <w:sz w:val="24"/>
+          <w:sz w:val="24"/>
           <w:vertAlign w:val="baseline"/>
         </w:rPr>
         <w:t xml:space="preserve"> de um mapa de bits de imagens RGB (</w:t>
@@ -637,6 +624,7 @@
       <w:r>
         <w:rPr>
           <w:position w:val="0"/>
+          <w:sz w:val="24"/>
           <w:sz w:val="24"/>
           <w:vertAlign w:val="baseline"/>
           <w:lang w:val="en-US"/>
@@ -659,6 +647,7 @@
         <w:rPr>
           <w:position w:val="0"/>
           <w:sz w:val="24"/>
+          <w:sz w:val="24"/>
           <w:vertAlign w:val="baseline"/>
           <w:lang w:val="en-US"/>
         </w:rPr>
@@ -680,6 +669,7 @@
         <w:rPr>
           <w:position w:val="0"/>
           <w:sz w:val="24"/>
+          <w:sz w:val="24"/>
           <w:vertAlign w:val="baseline"/>
           <w:lang w:val="en-US"/>
         </w:rPr>
@@ -689,9 +679,10 @@
         <w:rPr>
           <w:position w:val="0"/>
           <w:sz w:val="24"/>
+          <w:sz w:val="24"/>
           <w:vertAlign w:val="baseline"/>
         </w:rPr>
-        <w:t>), a soma de 4 números dois a dois pode ser realizada em 1 ciclo do processador, enquanto utilizando o método tradicional seriam necessárias dois ciclos do processador para a execução da operação. A Figura 2 ilustra como a operação em dados múltiplos é utilizada para redução do número total de ciclos para o processamento.</w:t>
+        <w:t>), a soma de 2 números dois a dois pode ser realizada em 1 ciclo do processador, enquanto utilizando o método tradicional seriam necessárias dois ciclos do processador para a execução da operação. A Figura 2 ilustra como a operação em dados múltiplos é utilizada para redução do número total de ciclos para o processamento.</w:t>
       </w:r>
     </w:p>
     <w:p>
@@ -704,12 +695,12 @@
           <wp:anchor allowOverlap="1" behindDoc="0" distB="0" distL="0" distR="0" distT="0" layoutInCell="1" locked="0" relativeHeight="0" simplePos="0">
             <wp:simplePos x="0" y="0"/>
             <wp:positionH relativeFrom="column">
-              <wp:posOffset>1440180</wp:posOffset>
+              <wp:posOffset>961390</wp:posOffset>
             </wp:positionH>
             <wp:positionV relativeFrom="paragraph">
-              <wp:posOffset>-284480</wp:posOffset>
+              <wp:posOffset>-57150</wp:posOffset>
             </wp:positionV>
-            <wp:extent cx="2995295" cy="2329180"/>
+            <wp:extent cx="3379470" cy="2641600"/>
             <wp:effectExtent b="0" l="0" r="0" t="0"/>
             <wp:wrapTopAndBottom/>
             <wp:docPr descr="A description..." id="1" name="Picture"/>
@@ -735,7 +726,7 @@
                   <pic:spPr bwMode="auto">
                     <a:xfrm>
                       <a:off x="0" y="0"/>
-                      <a:ext cx="2995295" cy="2329180"/>
+                      <a:ext cx="3379470" cy="2641600"/>
                     </a:xfrm>
                     <a:prstGeom prst="rect">
                       <a:avLst/>
@@ -775,7 +766,7 @@
         <w:pStyle w:val="style0"/>
         <w:numPr>
           <w:ilvl w:val="0"/>
-          <w:numId w:val="2"/>
+          <w:numId w:val="3"/>
         </w:numPr>
       </w:pPr>
       <w:r>
@@ -790,9 +781,121 @@
         <w:rPr>
           <w:position w:val="0"/>
           <w:sz w:val="24"/>
+          <w:sz w:val="24"/>
           <w:vertAlign w:val="baseline"/>
         </w:rPr>
-        <w:t>A Figura 4 ilustra a execução de uma mesma operação em vários dados, onde uma operação é realizada sobre o primeiro e segundo segmentos e o resultado armazenado no primeiro , enquanto a mesma operação é realizada sobre o terceiro e quarto segmentos com o armazenamento ocorrendo no terceiro segmento. Neste modo de execução, o segundo e quarto segmentos permanecem inalterados.</w:t>
+        <w:t xml:space="preserve">A Figura 4 ilustra a execução de uma mesma operação em vários dados, onde uma operação </w:t>
+      </w:r>
+      <w:r>
+        <w:rPr>
+          <w:i w:val="false"/>
+          <w:iCs w:val="false"/>
+          <w:position w:val="0"/>
+          <w:sz w:val="24"/>
+          <w:sz w:val="24"/>
+          <w:vertAlign w:val="baseline"/>
+        </w:rPr>
+        <w:t>(</w:t>
+      </w:r>
+      <w:r>
+        <w:rPr>
+          <w:i/>
+          <w:iCs/>
+          <w:position w:val="0"/>
+          <w:sz w:val="24"/>
+          <w:sz w:val="24"/>
+          <w:vertAlign w:val="baseline"/>
+        </w:rPr>
+        <w:t>OP</w:t>
+      </w:r>
+      <w:r>
+        <w:rPr>
+          <w:i w:val="false"/>
+          <w:iCs w:val="false"/>
+          <w:position w:val="0"/>
+          <w:sz w:val="24"/>
+          <w:sz w:val="24"/>
+          <w:vertAlign w:val="baseline"/>
+        </w:rPr>
+        <w:t>)</w:t>
+      </w:r>
+      <w:r>
+        <w:rPr>
+          <w:position w:val="0"/>
+          <w:sz w:val="24"/>
+          <w:sz w:val="24"/>
+          <w:vertAlign w:val="baseline"/>
+        </w:rPr>
+        <w:t xml:space="preserve"> é realizada sobre os primeiros segmentos de cada registrador e o resultado armazenado no primeiro segmento do registrador destino, enquanto a mesma operação é realizada sobre os segundos segmentos com o armazenamento ocorrendo no segundo segmento do registrador destino. Este é o modo de operação das instruções Assembly </w:t>
+      </w:r>
+      <w:r>
+        <w:rPr>
+          <w:rFonts w:ascii="LMMono10" w:hAnsi="LMMono10"/>
+          <w:position w:val="0"/>
+          <w:sz w:val="24"/>
+          <w:sz w:val="24"/>
+          <w:vertAlign w:val="baseline"/>
+        </w:rPr>
+        <w:t>paddq</w:t>
+      </w:r>
+      <w:r>
+        <w:rPr>
+          <w:position w:val="0"/>
+          <w:sz w:val="24"/>
+          <w:sz w:val="24"/>
+          <w:vertAlign w:val="baseline"/>
+        </w:rPr>
+        <w:t xml:space="preserve"> e </w:t>
+      </w:r>
+      <w:r>
+        <w:rPr>
+          <w:rFonts w:ascii="LMMono10" w:hAnsi="LMMono10"/>
+          <w:position w:val="0"/>
+          <w:sz w:val="24"/>
+          <w:sz w:val="24"/>
+          <w:vertAlign w:val="baseline"/>
+        </w:rPr>
+        <w:t>pmuldq</w:t>
+      </w:r>
+      <w:r>
+        <w:rPr>
+          <w:position w:val="0"/>
+          <w:sz w:val="24"/>
+          <w:sz w:val="24"/>
+          <w:vertAlign w:val="baseline"/>
+        </w:rPr>
+        <w:t xml:space="preserve"> , adição e multiplicação de </w:t>
+      </w:r>
+      <w:r>
+        <w:rPr>
+          <w:i/>
+          <w:iCs/>
+          <w:position w:val="0"/>
+          <w:sz w:val="24"/>
+          <w:sz w:val="24"/>
+          <w:vertAlign w:val="baseline"/>
+        </w:rPr>
+        <w:t xml:space="preserve">quadwords </w:t>
+      </w:r>
+      <w:r>
+        <w:rPr>
+          <w:i w:val="false"/>
+          <w:iCs w:val="false"/>
+          <w:position w:val="0"/>
+          <w:sz w:val="24"/>
+          <w:sz w:val="24"/>
+          <w:vertAlign w:val="baseline"/>
+        </w:rPr>
+        <w:t>empacotados</w:t>
+      </w:r>
+      <w:r>
+        <w:rPr>
+          <w:position w:val="0"/>
+          <w:sz w:val="24"/>
+          <w:sz w:val="24"/>
+          <w:vertAlign w:val="baseline"/>
+        </w:rPr>
+        <w:t>,utilizadas em nosso trabalho (INTEL®, 2012).</w:t>
       </w:r>
     </w:p>
     <w:p>
@@ -802,6 +905,7 @@
       <w:r>
         <w:rPr>
           <w:position w:val="0"/>
+          <w:sz w:val="24"/>
           <w:sz w:val="24"/>
           <w:vertAlign w:val="baseline"/>
         </w:rPr>
@@ -813,7 +917,7 @@
         <w:pStyle w:val="style1"/>
         <w:numPr>
           <w:ilvl w:val="0"/>
-          <w:numId w:val="2"/>
+          <w:numId w:val="3"/>
         </w:numPr>
       </w:pPr>
       <w:r>
@@ -854,7 +958,7 @@
         <w:pStyle w:val="style1"/>
         <w:numPr>
           <w:ilvl w:val="0"/>
-          <w:numId w:val="2"/>
+          <w:numId w:val="3"/>
         </w:numPr>
       </w:pPr>
       <w:r>
@@ -867,7 +971,7 @@
         <w:pStyle w:val="style2"/>
         <w:numPr>
           <w:ilvl w:val="1"/>
-          <w:numId w:val="1"/>
+          <w:numId w:val="2"/>
         </w:numPr>
       </w:pPr>
       <w:r>
@@ -897,7 +1001,7 @@
         <w:pStyle w:val="style1"/>
         <w:numPr>
           <w:ilvl w:val="0"/>
-          <w:numId w:val="2"/>
+          <w:numId w:val="3"/>
         </w:numPr>
         <w:jc w:val="right"/>
       </w:pPr>
@@ -908,15 +1012,15 @@
           <w:sz w:val="24"/>
           <w:szCs w:val="24"/>
         </w:rPr>
-        <w:t>(</w:t>
+        <w:t>(1)</w:t>
         <w:drawing>
           <wp:anchor allowOverlap="1" behindDoc="0" distB="0" distL="0" distR="0" distT="0" layoutInCell="1" locked="0" relativeHeight="0" simplePos="0">
             <wp:simplePos x="0" y="0"/>
             <wp:positionH relativeFrom="character">
-              <wp:posOffset>1297305</wp:posOffset>
+              <wp:posOffset>3599815</wp:posOffset>
             </wp:positionH>
             <wp:positionV relativeFrom="line">
-              <wp:posOffset>-157480</wp:posOffset>
+              <wp:posOffset>309880</wp:posOffset>
             </wp:positionV>
             <wp:extent cx="2879725" cy="845820"/>
             <wp:effectExtent b="0" l="0" r="0" t="0"/>
@@ -963,22 +1067,13 @@
           </wp:anchor>
         </w:drawing>
       </w:r>
-      <w:r>
-        <w:rPr>
-          <w:b w:val="false"/>
-          <w:bCs w:val="false"/>
-          <w:sz w:val="24"/>
-          <w:szCs w:val="24"/>
-        </w:rPr>
-        <w:t>1)</w:t>
-      </w:r>
     </w:p>
     <w:p>
       <w:pPr>
         <w:pStyle w:val="style1"/>
         <w:numPr>
           <w:ilvl w:val="0"/>
-          <w:numId w:val="2"/>
+          <w:numId w:val="3"/>
         </w:numPr>
       </w:pPr>
       <w:r>
@@ -990,7 +1085,7 @@
         <w:pStyle w:val="style0"/>
         <w:numPr>
           <w:ilvl w:val="0"/>
-          <w:numId w:val="2"/>
+          <w:numId w:val="3"/>
         </w:numPr>
       </w:pPr>
       <w:r>
@@ -1002,7 +1097,7 @@
         <w:pStyle w:val="style0"/>
         <w:numPr>
           <w:ilvl w:val="0"/>
-          <w:numId w:val="2"/>
+          <w:numId w:val="3"/>
         </w:numPr>
       </w:pPr>
       <w:r>
@@ -1017,34 +1112,14 @@
       </w:pPr>
       <w:r>
         <w:rPr/>
-      </w:r>
-    </w:p>
-    <w:p>
-      <w:pPr>
-        <w:pStyle w:val="style1"/>
-        <w:numPr>
-          <w:ilvl w:val="0"/>
-          <w:numId w:val="1"/>
-        </w:numPr>
-        <w:ind w:firstLine="850" w:left="0" w:right="0"/>
-        <w:jc w:val="right"/>
-      </w:pPr>
-      <w:r>
-        <w:rPr>
-          <w:b w:val="false"/>
-          <w:bCs w:val="false"/>
-          <w:sz w:val="24"/>
-          <w:szCs w:val="24"/>
-        </w:rPr>
-        <w:t>(</w:t>
         <w:drawing>
           <wp:anchor allowOverlap="1" behindDoc="0" distB="0" distL="0" distR="0" distT="0" layoutInCell="1" locked="0" relativeHeight="0" simplePos="0">
             <wp:simplePos x="0" y="0"/>
             <wp:positionH relativeFrom="character">
-              <wp:posOffset>2290445</wp:posOffset>
+              <wp:posOffset>3023235</wp:posOffset>
             </wp:positionH>
             <wp:positionV relativeFrom="line">
-              <wp:posOffset>-16510</wp:posOffset>
+              <wp:posOffset>-44450</wp:posOffset>
             </wp:positionV>
             <wp:extent cx="950595" cy="536575"/>
             <wp:effectExtent b="0" l="0" r="0" t="0"/>
@@ -1091,6 +1166,17 @@
           </wp:anchor>
         </w:drawing>
       </w:r>
+    </w:p>
+    <w:p>
+      <w:pPr>
+        <w:pStyle w:val="style1"/>
+        <w:numPr>
+          <w:ilvl w:val="0"/>
+          <w:numId w:val="2"/>
+        </w:numPr>
+        <w:ind w:firstLine="850" w:left="0" w:right="0"/>
+        <w:jc w:val="right"/>
+      </w:pPr>
       <w:r>
         <w:rPr>
           <w:b w:val="false"/>
@@ -1098,7 +1184,7 @@
           <w:sz w:val="24"/>
           <w:szCs w:val="24"/>
         </w:rPr>
-        <w:t>2)</w:t>
+        <w:t>(2)</w:t>
       </w:r>
     </w:p>
     <w:p>
@@ -1244,14 +1330,14 @@
           <wp:anchor allowOverlap="1" behindDoc="0" distB="0" distL="0" distR="0" distT="0" layoutInCell="1" locked="0" relativeHeight="0" simplePos="0">
             <wp:simplePos x="0" y="0"/>
             <wp:positionH relativeFrom="character">
-              <wp:posOffset>1259840</wp:posOffset>
+              <wp:posOffset>2831465</wp:posOffset>
             </wp:positionH>
             <wp:positionV relativeFrom="line">
-              <wp:posOffset>-46990</wp:posOffset>
+              <wp:posOffset>-76835</wp:posOffset>
             </wp:positionV>
             <wp:extent cx="3239770" cy="593725"/>
             <wp:effectExtent b="0" l="0" r="0" t="0"/>
-            <wp:wrapSquare wrapText="largest"/>
+            <wp:wrapSquare wrapText="bothSides"/>
             <wp:docPr descr="A description..." id="1" name="Picture"/>
             <wp:cNvGraphicFramePr>
               <a:graphicFrameLocks xmlns:a="http://schemas.openxmlformats.org/drawingml/2006/main" noChangeAspect="1"/>
@@ -1311,7 +1397,7 @@
         <w:pStyle w:val="style1"/>
         <w:numPr>
           <w:ilvl w:val="0"/>
-          <w:numId w:val="2"/>
+          <w:numId w:val="3"/>
         </w:numPr>
       </w:pPr>
       <w:r>
@@ -1520,9 +1606,7 @@
               <w:spacing w:line="150" w:lineRule="atLeast"/>
             </w:pPr>
             <w:r>
-              <w:rPr>
-                <w:lang w:val="en-US"/>
-              </w:rPr>
+              <w:rPr/>
             </w:r>
           </w:p>
           <w:p>
@@ -1882,18 +1966,18 @@
     <w:tbl>
       <w:tblPr>
         <w:jc w:val="left"/>
-        <w:tblInd w:type="dxa" w:w="-108"/>
+        <w:tblInd w:type="dxa" w:w="-216"/>
         <w:tblBorders>
           <w:top w:color="000001" w:space="0" w:sz="2" w:val="single"/>
           <w:left w:color="000001" w:space="0" w:sz="2" w:val="single"/>
         </w:tblBorders>
       </w:tblPr>
       <w:tblGrid>
-        <w:gridCol w:w="434"/>
+        <w:gridCol w:w="433"/>
         <w:gridCol w:w="1500"/>
         <w:gridCol w:w="1139"/>
-        <w:gridCol w:w="1995"/>
-        <w:gridCol w:w="4202"/>
+        <w:gridCol w:w="1994"/>
+        <w:gridCol w:w="4204"/>
       </w:tblGrid>
       <w:tr>
         <w:trPr>
@@ -1901,7 +1985,7 @@
         </w:trPr>
         <w:tc>
           <w:tcPr>
-            <w:tcW w:type="dxa" w:w="434"/>
+            <w:tcW w:type="dxa" w:w="433"/>
             <w:tcBorders>
               <w:top w:color="000001" w:space="0" w:sz="2" w:val="single"/>
               <w:left w:color="000001" w:space="0" w:sz="2" w:val="single"/>
@@ -1988,7 +2072,7 @@
         </w:tc>
         <w:tc>
           <w:tcPr>
-            <w:tcW w:type="dxa" w:w="1995"/>
+            <w:tcW w:type="dxa" w:w="1994"/>
             <w:tcBorders>
               <w:top w:color="000001" w:space="0" w:sz="2" w:val="single"/>
             </w:tcBorders>
@@ -2018,7 +2102,7 @@
         </w:tc>
         <w:tc>
           <w:tcPr>
-            <w:tcW w:type="dxa" w:w="4202"/>
+            <w:tcW w:type="dxa" w:w="4204"/>
             <w:tcBorders>
               <w:top w:color="000001" w:space="0" w:sz="2" w:val="single"/>
               <w:right w:color="000001" w:space="0" w:sz="2" w:val="single"/>
@@ -2048,7 +2132,7 @@
         </w:trPr>
         <w:tc>
           <w:tcPr>
-            <w:tcW w:type="dxa" w:w="434"/>
+            <w:tcW w:type="dxa" w:w="433"/>
             <w:tcBorders>
               <w:left w:color="000001" w:space="0" w:sz="2" w:val="single"/>
             </w:tcBorders>
@@ -2134,7 +2218,7 @@
         </w:tc>
         <w:tc>
           <w:tcPr>
-            <w:tcW w:type="dxa" w:w="1995"/>
+            <w:tcW w:type="dxa" w:w="1994"/>
             <w:tcBorders/>
             <w:shd w:fill="FFFFFF" w:val="clear"/>
             <w:tcMar>
@@ -2168,7 +2252,7 @@
         </w:tc>
         <w:tc>
           <w:tcPr>
-            <w:tcW w:type="dxa" w:w="4202"/>
+            <w:tcW w:type="dxa" w:w="4204"/>
             <w:tcBorders>
               <w:right w:color="000001" w:space="0" w:sz="2" w:val="single"/>
             </w:tcBorders>
@@ -2197,7 +2281,7 @@
         </w:trPr>
         <w:tc>
           <w:tcPr>
-            <w:tcW w:type="dxa" w:w="434"/>
+            <w:tcW w:type="dxa" w:w="433"/>
             <w:tcBorders>
               <w:left w:color="000001" w:space="0" w:sz="2" w:val="single"/>
             </w:tcBorders>
@@ -2278,7 +2362,7 @@
         </w:tc>
         <w:tc>
           <w:tcPr>
-            <w:tcW w:type="dxa" w:w="1995"/>
+            <w:tcW w:type="dxa" w:w="1994"/>
             <w:tcBorders/>
             <w:shd w:fill="FFFFFF" w:val="clear"/>
             <w:tcMar>
@@ -2306,7 +2390,7 @@
         </w:tc>
         <w:tc>
           <w:tcPr>
-            <w:tcW w:type="dxa" w:w="4202"/>
+            <w:tcW w:type="dxa" w:w="4204"/>
             <w:tcBorders>
               <w:right w:color="000001" w:space="0" w:sz="2" w:val="single"/>
             </w:tcBorders>
@@ -2335,7 +2419,7 @@
         </w:trPr>
         <w:tc>
           <w:tcPr>
-            <w:tcW w:type="dxa" w:w="434"/>
+            <w:tcW w:type="dxa" w:w="433"/>
             <w:tcBorders>
               <w:left w:color="000001" w:space="0" w:sz="2" w:val="single"/>
             </w:tcBorders>
@@ -2416,7 +2500,7 @@
         </w:tc>
         <w:tc>
           <w:tcPr>
-            <w:tcW w:type="dxa" w:w="1995"/>
+            <w:tcW w:type="dxa" w:w="1994"/>
             <w:tcBorders/>
             <w:shd w:fill="FFFFFF" w:val="clear"/>
             <w:tcMar>
@@ -2444,7 +2528,7 @@
         </w:tc>
         <w:tc>
           <w:tcPr>
-            <w:tcW w:type="dxa" w:w="4202"/>
+            <w:tcW w:type="dxa" w:w="4204"/>
             <w:tcBorders>
               <w:right w:color="000001" w:space="0" w:sz="2" w:val="single"/>
             </w:tcBorders>
@@ -2473,7 +2557,7 @@
         </w:trPr>
         <w:tc>
           <w:tcPr>
-            <w:tcW w:type="dxa" w:w="434"/>
+            <w:tcW w:type="dxa" w:w="433"/>
             <w:tcBorders>
               <w:left w:color="000001" w:space="0" w:sz="2" w:val="single"/>
             </w:tcBorders>
@@ -2554,7 +2638,7 @@
         </w:tc>
         <w:tc>
           <w:tcPr>
-            <w:tcW w:type="dxa" w:w="1995"/>
+            <w:tcW w:type="dxa" w:w="1994"/>
             <w:tcBorders/>
             <w:shd w:fill="FFFFFF" w:val="clear"/>
             <w:tcMar>
@@ -2577,7 +2661,7 @@
         </w:tc>
         <w:tc>
           <w:tcPr>
-            <w:tcW w:type="dxa" w:w="4202"/>
+            <w:tcW w:type="dxa" w:w="4204"/>
             <w:tcBorders>
               <w:right w:color="000001" w:space="0" w:sz="2" w:val="single"/>
             </w:tcBorders>
@@ -2607,7 +2691,7 @@
         </w:trPr>
         <w:tc>
           <w:tcPr>
-            <w:tcW w:type="dxa" w:w="434"/>
+            <w:tcW w:type="dxa" w:w="433"/>
             <w:tcBorders>
               <w:left w:color="000001" w:space="0" w:sz="2" w:val="single"/>
             </w:tcBorders>
@@ -2692,7 +2776,7 @@
         </w:tc>
         <w:tc>
           <w:tcPr>
-            <w:tcW w:type="dxa" w:w="1995"/>
+            <w:tcW w:type="dxa" w:w="1994"/>
             <w:tcBorders/>
             <w:shd w:fill="FFFFFF" w:val="clear"/>
             <w:tcMar>
@@ -2720,7 +2804,7 @@
         </w:tc>
         <w:tc>
           <w:tcPr>
-            <w:tcW w:type="dxa" w:w="4202"/>
+            <w:tcW w:type="dxa" w:w="4204"/>
             <w:tcBorders>
               <w:right w:color="000001" w:space="0" w:sz="2" w:val="single"/>
             </w:tcBorders>
@@ -2755,7 +2839,7 @@
         </w:trPr>
         <w:tc>
           <w:tcPr>
-            <w:tcW w:type="dxa" w:w="434"/>
+            <w:tcW w:type="dxa" w:w="433"/>
             <w:tcBorders>
               <w:left w:color="000001" w:space="0" w:sz="2" w:val="single"/>
             </w:tcBorders>
@@ -2836,7 +2920,7 @@
         </w:tc>
         <w:tc>
           <w:tcPr>
-            <w:tcW w:type="dxa" w:w="1995"/>
+            <w:tcW w:type="dxa" w:w="1994"/>
             <w:tcBorders/>
             <w:shd w:fill="FFFFFF" w:val="clear"/>
             <w:tcMar>
@@ -2864,7 +2948,7 @@
         </w:tc>
         <w:tc>
           <w:tcPr>
-            <w:tcW w:type="dxa" w:w="4202"/>
+            <w:tcW w:type="dxa" w:w="4204"/>
             <w:tcBorders>
               <w:right w:color="000001" w:space="0" w:sz="2" w:val="single"/>
             </w:tcBorders>
@@ -2893,7 +2977,7 @@
         </w:trPr>
         <w:tc>
           <w:tcPr>
-            <w:tcW w:type="dxa" w:w="434"/>
+            <w:tcW w:type="dxa" w:w="433"/>
             <w:tcBorders>
               <w:left w:color="000001" w:space="0" w:sz="2" w:val="single"/>
             </w:tcBorders>
@@ -2974,7 +3058,7 @@
         </w:tc>
         <w:tc>
           <w:tcPr>
-            <w:tcW w:type="dxa" w:w="1995"/>
+            <w:tcW w:type="dxa" w:w="1994"/>
             <w:tcBorders/>
             <w:shd w:fill="FFFFFF" w:val="clear"/>
             <w:tcMar>
@@ -3002,7 +3086,7 @@
         </w:tc>
         <w:tc>
           <w:tcPr>
-            <w:tcW w:type="dxa" w:w="4202"/>
+            <w:tcW w:type="dxa" w:w="4204"/>
             <w:tcBorders>
               <w:right w:color="000001" w:space="0" w:sz="2" w:val="single"/>
             </w:tcBorders>
@@ -3036,7 +3120,7 @@
         </w:trPr>
         <w:tc>
           <w:tcPr>
-            <w:tcW w:type="dxa" w:w="434"/>
+            <w:tcW w:type="dxa" w:w="433"/>
             <w:tcBorders>
               <w:left w:color="000001" w:space="0" w:sz="2" w:val="single"/>
             </w:tcBorders>
@@ -3117,7 +3201,7 @@
         </w:tc>
         <w:tc>
           <w:tcPr>
-            <w:tcW w:type="dxa" w:w="1995"/>
+            <w:tcW w:type="dxa" w:w="1994"/>
             <w:tcBorders/>
             <w:shd w:fill="FFFFFF" w:val="clear"/>
             <w:tcMar>
@@ -3145,7 +3229,7 @@
         </w:tc>
         <w:tc>
           <w:tcPr>
-            <w:tcW w:type="dxa" w:w="4202"/>
+            <w:tcW w:type="dxa" w:w="4204"/>
             <w:tcBorders>
               <w:right w:color="000001" w:space="0" w:sz="2" w:val="single"/>
             </w:tcBorders>
@@ -3179,7 +3263,7 @@
         </w:trPr>
         <w:tc>
           <w:tcPr>
-            <w:tcW w:type="dxa" w:w="434"/>
+            <w:tcW w:type="dxa" w:w="433"/>
             <w:tcBorders>
               <w:left w:color="000001" w:space="0" w:sz="2" w:val="single"/>
             </w:tcBorders>
@@ -3260,7 +3344,7 @@
         </w:tc>
         <w:tc>
           <w:tcPr>
-            <w:tcW w:type="dxa" w:w="1995"/>
+            <w:tcW w:type="dxa" w:w="1994"/>
             <w:tcBorders/>
             <w:shd w:fill="FFFFFF" w:val="clear"/>
             <w:tcMar>
@@ -3288,7 +3372,7 @@
         </w:tc>
         <w:tc>
           <w:tcPr>
-            <w:tcW w:type="dxa" w:w="4202"/>
+            <w:tcW w:type="dxa" w:w="4204"/>
             <w:tcBorders>
               <w:right w:color="000001" w:space="0" w:sz="2" w:val="single"/>
             </w:tcBorders>
@@ -3322,7 +3406,7 @@
         </w:trPr>
         <w:tc>
           <w:tcPr>
-            <w:tcW w:type="dxa" w:w="434"/>
+            <w:tcW w:type="dxa" w:w="433"/>
             <w:tcBorders>
               <w:left w:color="000001" w:space="0" w:sz="2" w:val="single"/>
             </w:tcBorders>
@@ -3403,7 +3487,7 @@
         </w:tc>
         <w:tc>
           <w:tcPr>
-            <w:tcW w:type="dxa" w:w="1995"/>
+            <w:tcW w:type="dxa" w:w="1994"/>
             <w:tcBorders/>
             <w:shd w:fill="FFFFFF" w:val="clear"/>
             <w:tcMar>
@@ -3431,7 +3515,7 @@
         </w:tc>
         <w:tc>
           <w:tcPr>
-            <w:tcW w:type="dxa" w:w="4202"/>
+            <w:tcW w:type="dxa" w:w="4204"/>
             <w:tcBorders>
               <w:right w:color="000001" w:space="0" w:sz="2" w:val="single"/>
             </w:tcBorders>
@@ -3465,7 +3549,7 @@
         </w:trPr>
         <w:tc>
           <w:tcPr>
-            <w:tcW w:type="dxa" w:w="434"/>
+            <w:tcW w:type="dxa" w:w="433"/>
             <w:tcBorders>
               <w:left w:color="000001" w:space="0" w:sz="2" w:val="single"/>
             </w:tcBorders>
@@ -3546,7 +3630,7 @@
         </w:tc>
         <w:tc>
           <w:tcPr>
-            <w:tcW w:type="dxa" w:w="1995"/>
+            <w:tcW w:type="dxa" w:w="1994"/>
             <w:tcBorders/>
             <w:shd w:fill="FFFFFF" w:val="clear"/>
             <w:tcMar>
@@ -3574,7 +3658,7 @@
         </w:tc>
         <w:tc>
           <w:tcPr>
-            <w:tcW w:type="dxa" w:w="4202"/>
+            <w:tcW w:type="dxa" w:w="4204"/>
             <w:tcBorders>
               <w:right w:color="000001" w:space="0" w:sz="2" w:val="single"/>
             </w:tcBorders>
@@ -3608,7 +3692,7 @@
         </w:trPr>
         <w:tc>
           <w:tcPr>
-            <w:tcW w:type="dxa" w:w="434"/>
+            <w:tcW w:type="dxa" w:w="433"/>
             <w:tcBorders>
               <w:left w:color="000001" w:space="0" w:sz="2" w:val="single"/>
             </w:tcBorders>
@@ -3689,7 +3773,7 @@
         </w:tc>
         <w:tc>
           <w:tcPr>
-            <w:tcW w:type="dxa" w:w="1995"/>
+            <w:tcW w:type="dxa" w:w="1994"/>
             <w:tcBorders/>
             <w:shd w:fill="FFFFFF" w:val="clear"/>
             <w:tcMar>
@@ -3717,7 +3801,7 @@
         </w:tc>
         <w:tc>
           <w:tcPr>
-            <w:tcW w:type="dxa" w:w="4202"/>
+            <w:tcW w:type="dxa" w:w="4204"/>
             <w:tcBorders>
               <w:right w:color="000001" w:space="0" w:sz="2" w:val="single"/>
             </w:tcBorders>
@@ -3751,7 +3835,7 @@
         </w:trPr>
         <w:tc>
           <w:tcPr>
-            <w:tcW w:type="dxa" w:w="434"/>
+            <w:tcW w:type="dxa" w:w="433"/>
             <w:tcBorders>
               <w:left w:color="000001" w:space="0" w:sz="2" w:val="single"/>
             </w:tcBorders>
@@ -3832,7 +3916,7 @@
         </w:tc>
         <w:tc>
           <w:tcPr>
-            <w:tcW w:type="dxa" w:w="1995"/>
+            <w:tcW w:type="dxa" w:w="1994"/>
             <w:tcBorders/>
             <w:shd w:fill="FFFFFF" w:val="clear"/>
             <w:tcMar>
@@ -3860,7 +3944,7 @@
         </w:tc>
         <w:tc>
           <w:tcPr>
-            <w:tcW w:type="dxa" w:w="4202"/>
+            <w:tcW w:type="dxa" w:w="4204"/>
             <w:tcBorders>
               <w:right w:color="000001" w:space="0" w:sz="2" w:val="single"/>
             </w:tcBorders>
@@ -3894,7 +3978,7 @@
         </w:trPr>
         <w:tc>
           <w:tcPr>
-            <w:tcW w:type="dxa" w:w="434"/>
+            <w:tcW w:type="dxa" w:w="433"/>
             <w:tcBorders>
               <w:left w:color="000001" w:space="0" w:sz="2" w:val="single"/>
             </w:tcBorders>
@@ -3975,7 +4059,7 @@
         </w:tc>
         <w:tc>
           <w:tcPr>
-            <w:tcW w:type="dxa" w:w="1995"/>
+            <w:tcW w:type="dxa" w:w="1994"/>
             <w:tcBorders/>
             <w:shd w:fill="FFFFFF" w:val="clear"/>
             <w:tcMar>
@@ -3998,7 +4082,7 @@
         </w:tc>
         <w:tc>
           <w:tcPr>
-            <w:tcW w:type="dxa" w:w="4202"/>
+            <w:tcW w:type="dxa" w:w="4204"/>
             <w:tcBorders>
               <w:right w:color="000001" w:space="0" w:sz="2" w:val="single"/>
             </w:tcBorders>
@@ -4032,7 +4116,7 @@
         </w:trPr>
         <w:tc>
           <w:tcPr>
-            <w:tcW w:type="dxa" w:w="434"/>
+            <w:tcW w:type="dxa" w:w="433"/>
             <w:tcBorders>
               <w:left w:color="000001" w:space="0" w:sz="2" w:val="single"/>
             </w:tcBorders>
@@ -4113,7 +4197,7 @@
         </w:tc>
         <w:tc>
           <w:tcPr>
-            <w:tcW w:type="dxa" w:w="1995"/>
+            <w:tcW w:type="dxa" w:w="1994"/>
             <w:tcBorders/>
             <w:shd w:fill="FFFFFF" w:val="clear"/>
             <w:tcMar>
@@ -4141,7 +4225,7 @@
         </w:tc>
         <w:tc>
           <w:tcPr>
-            <w:tcW w:type="dxa" w:w="4202"/>
+            <w:tcW w:type="dxa" w:w="4204"/>
             <w:tcBorders>
               <w:right w:color="000001" w:space="0" w:sz="2" w:val="single"/>
             </w:tcBorders>
@@ -4175,7 +4259,7 @@
         </w:trPr>
         <w:tc>
           <w:tcPr>
-            <w:tcW w:type="dxa" w:w="434"/>
+            <w:tcW w:type="dxa" w:w="433"/>
             <w:tcBorders>
               <w:left w:color="000001" w:space="0" w:sz="2" w:val="single"/>
             </w:tcBorders>
@@ -4256,7 +4340,7 @@
         </w:tc>
         <w:tc>
           <w:tcPr>
-            <w:tcW w:type="dxa" w:w="1995"/>
+            <w:tcW w:type="dxa" w:w="1994"/>
             <w:tcBorders/>
             <w:shd w:fill="FFFFFF" w:val="clear"/>
             <w:tcMar>
@@ -4284,7 +4368,7 @@
         </w:tc>
         <w:tc>
           <w:tcPr>
-            <w:tcW w:type="dxa" w:w="4202"/>
+            <w:tcW w:type="dxa" w:w="4204"/>
             <w:tcBorders>
               <w:right w:color="000001" w:space="0" w:sz="2" w:val="single"/>
             </w:tcBorders>
@@ -4318,7 +4402,7 @@
         </w:trPr>
         <w:tc>
           <w:tcPr>
-            <w:tcW w:type="dxa" w:w="434"/>
+            <w:tcW w:type="dxa" w:w="433"/>
             <w:tcBorders>
               <w:left w:color="000001" w:space="0" w:sz="2" w:val="single"/>
             </w:tcBorders>
@@ -4399,7 +4483,7 @@
         </w:tc>
         <w:tc>
           <w:tcPr>
-            <w:tcW w:type="dxa" w:w="1995"/>
+            <w:tcW w:type="dxa" w:w="1994"/>
             <w:tcBorders/>
             <w:shd w:fill="FFFFFF" w:val="clear"/>
             <w:tcMar>
@@ -4427,7 +4511,7 @@
         </w:tc>
         <w:tc>
           <w:tcPr>
-            <w:tcW w:type="dxa" w:w="4202"/>
+            <w:tcW w:type="dxa" w:w="4204"/>
             <w:tcBorders>
               <w:right w:color="000001" w:space="0" w:sz="2" w:val="single"/>
             </w:tcBorders>
@@ -4461,7 +4545,7 @@
         </w:trPr>
         <w:tc>
           <w:tcPr>
-            <w:tcW w:type="dxa" w:w="434"/>
+            <w:tcW w:type="dxa" w:w="433"/>
             <w:tcBorders>
               <w:left w:color="000001" w:space="0" w:sz="2" w:val="single"/>
             </w:tcBorders>
@@ -4542,7 +4626,7 @@
         </w:tc>
         <w:tc>
           <w:tcPr>
-            <w:tcW w:type="dxa" w:w="1995"/>
+            <w:tcW w:type="dxa" w:w="1994"/>
             <w:tcBorders/>
             <w:shd w:fill="FFFFFF" w:val="clear"/>
             <w:tcMar>
@@ -4570,7 +4654,7 @@
         </w:tc>
         <w:tc>
           <w:tcPr>
-            <w:tcW w:type="dxa" w:w="4202"/>
+            <w:tcW w:type="dxa" w:w="4204"/>
             <w:tcBorders>
               <w:right w:color="000001" w:space="0" w:sz="2" w:val="single"/>
             </w:tcBorders>
@@ -4604,7 +4688,7 @@
         </w:trPr>
         <w:tc>
           <w:tcPr>
-            <w:tcW w:type="dxa" w:w="434"/>
+            <w:tcW w:type="dxa" w:w="433"/>
             <w:tcBorders>
               <w:left w:color="000001" w:space="0" w:sz="2" w:val="single"/>
             </w:tcBorders>
@@ -4685,7 +4769,7 @@
         </w:tc>
         <w:tc>
           <w:tcPr>
-            <w:tcW w:type="dxa" w:w="1995"/>
+            <w:tcW w:type="dxa" w:w="1994"/>
             <w:tcBorders/>
             <w:shd w:fill="FFFFFF" w:val="clear"/>
             <w:tcMar>
@@ -4713,7 +4797,7 @@
         </w:tc>
         <w:tc>
           <w:tcPr>
-            <w:tcW w:type="dxa" w:w="4202"/>
+            <w:tcW w:type="dxa" w:w="4204"/>
             <w:tcBorders>
               <w:right w:color="000001" w:space="0" w:sz="2" w:val="single"/>
             </w:tcBorders>
@@ -4747,7 +4831,7 @@
         </w:trPr>
         <w:tc>
           <w:tcPr>
-            <w:tcW w:type="dxa" w:w="434"/>
+            <w:tcW w:type="dxa" w:w="433"/>
             <w:tcBorders>
               <w:left w:color="000001" w:space="0" w:sz="2" w:val="single"/>
             </w:tcBorders>
@@ -4828,7 +4912,7 @@
         </w:tc>
         <w:tc>
           <w:tcPr>
-            <w:tcW w:type="dxa" w:w="1995"/>
+            <w:tcW w:type="dxa" w:w="1994"/>
             <w:tcBorders/>
             <w:shd w:fill="FFFFFF" w:val="clear"/>
             <w:tcMar>
@@ -4856,7 +4940,7 @@
         </w:tc>
         <w:tc>
           <w:tcPr>
-            <w:tcW w:type="dxa" w:w="4202"/>
+            <w:tcW w:type="dxa" w:w="4204"/>
             <w:tcBorders>
               <w:right w:color="000001" w:space="0" w:sz="2" w:val="single"/>
             </w:tcBorders>
@@ -4890,7 +4974,7 @@
         </w:trPr>
         <w:tc>
           <w:tcPr>
-            <w:tcW w:type="dxa" w:w="434"/>
+            <w:tcW w:type="dxa" w:w="433"/>
             <w:tcBorders>
               <w:left w:color="000001" w:space="0" w:sz="2" w:val="single"/>
             </w:tcBorders>
@@ -4971,7 +5055,7 @@
         </w:tc>
         <w:tc>
           <w:tcPr>
-            <w:tcW w:type="dxa" w:w="1995"/>
+            <w:tcW w:type="dxa" w:w="1994"/>
             <w:tcBorders/>
             <w:shd w:fill="FFFFFF" w:val="clear"/>
             <w:tcMar>
@@ -4999,7 +5083,7 @@
         </w:tc>
         <w:tc>
           <w:tcPr>
-            <w:tcW w:type="dxa" w:w="4202"/>
+            <w:tcW w:type="dxa" w:w="4204"/>
             <w:tcBorders>
               <w:right w:color="000001" w:space="0" w:sz="2" w:val="single"/>
             </w:tcBorders>
@@ -5033,7 +5117,7 @@
         </w:trPr>
         <w:tc>
           <w:tcPr>
-            <w:tcW w:type="dxa" w:w="434"/>
+            <w:tcW w:type="dxa" w:w="433"/>
             <w:tcBorders>
               <w:left w:color="000001" w:space="0" w:sz="2" w:val="single"/>
             </w:tcBorders>
@@ -5114,7 +5198,7 @@
         </w:tc>
         <w:tc>
           <w:tcPr>
-            <w:tcW w:type="dxa" w:w="1995"/>
+            <w:tcW w:type="dxa" w:w="1994"/>
             <w:tcBorders/>
             <w:shd w:fill="FFFFFF" w:val="clear"/>
             <w:tcMar>
@@ -5142,7 +5226,7 @@
         </w:tc>
         <w:tc>
           <w:tcPr>
-            <w:tcW w:type="dxa" w:w="4202"/>
+            <w:tcW w:type="dxa" w:w="4204"/>
             <w:tcBorders>
               <w:right w:color="000001" w:space="0" w:sz="2" w:val="single"/>
             </w:tcBorders>
@@ -5176,7 +5260,7 @@
         </w:trPr>
         <w:tc>
           <w:tcPr>
-            <w:tcW w:type="dxa" w:w="434"/>
+            <w:tcW w:type="dxa" w:w="433"/>
             <w:tcBorders>
               <w:left w:color="000001" w:space="0" w:sz="2" w:val="single"/>
             </w:tcBorders>
@@ -5257,7 +5341,7 @@
         </w:tc>
         <w:tc>
           <w:tcPr>
-            <w:tcW w:type="dxa" w:w="1995"/>
+            <w:tcW w:type="dxa" w:w="1994"/>
             <w:tcBorders/>
             <w:shd w:fill="FFFFFF" w:val="clear"/>
             <w:tcMar>
@@ -5285,7 +5369,7 @@
         </w:tc>
         <w:tc>
           <w:tcPr>
-            <w:tcW w:type="dxa" w:w="4202"/>
+            <w:tcW w:type="dxa" w:w="4204"/>
             <w:tcBorders>
               <w:right w:color="000001" w:space="0" w:sz="2" w:val="single"/>
             </w:tcBorders>
@@ -5319,7 +5403,7 @@
         </w:trPr>
         <w:tc>
           <w:tcPr>
-            <w:tcW w:type="dxa" w:w="434"/>
+            <w:tcW w:type="dxa" w:w="433"/>
             <w:tcBorders>
               <w:left w:color="000001" w:space="0" w:sz="2" w:val="single"/>
             </w:tcBorders>
@@ -5400,7 +5484,7 @@
         </w:tc>
         <w:tc>
           <w:tcPr>
-            <w:tcW w:type="dxa" w:w="1995"/>
+            <w:tcW w:type="dxa" w:w="1994"/>
             <w:tcBorders/>
             <w:shd w:fill="FFFFFF" w:val="clear"/>
             <w:tcMar>
@@ -5428,7 +5512,7 @@
         </w:tc>
         <w:tc>
           <w:tcPr>
-            <w:tcW w:type="dxa" w:w="4202"/>
+            <w:tcW w:type="dxa" w:w="4204"/>
             <w:tcBorders>
               <w:right w:color="000001" w:space="0" w:sz="2" w:val="single"/>
             </w:tcBorders>
@@ -5462,7 +5546,7 @@
         </w:trPr>
         <w:tc>
           <w:tcPr>
-            <w:tcW w:type="dxa" w:w="434"/>
+            <w:tcW w:type="dxa" w:w="433"/>
             <w:tcBorders>
               <w:left w:color="000001" w:space="0" w:sz="2" w:val="single"/>
             </w:tcBorders>
@@ -5543,7 +5627,7 @@
         </w:tc>
         <w:tc>
           <w:tcPr>
-            <w:tcW w:type="dxa" w:w="1995"/>
+            <w:tcW w:type="dxa" w:w="1994"/>
             <w:tcBorders/>
             <w:shd w:fill="FFFFFF" w:val="clear"/>
             <w:tcMar>
@@ -5571,7 +5655,7 @@
         </w:tc>
         <w:tc>
           <w:tcPr>
-            <w:tcW w:type="dxa" w:w="4202"/>
+            <w:tcW w:type="dxa" w:w="4204"/>
             <w:tcBorders>
               <w:right w:color="000001" w:space="0" w:sz="2" w:val="single"/>
             </w:tcBorders>
@@ -5605,7 +5689,7 @@
         </w:trPr>
         <w:tc>
           <w:tcPr>
-            <w:tcW w:type="dxa" w:w="434"/>
+            <w:tcW w:type="dxa" w:w="433"/>
             <w:tcBorders>
               <w:left w:color="000001" w:space="0" w:sz="2" w:val="single"/>
             </w:tcBorders>
@@ -5686,7 +5770,7 @@
         </w:tc>
         <w:tc>
           <w:tcPr>
-            <w:tcW w:type="dxa" w:w="1995"/>
+            <w:tcW w:type="dxa" w:w="1994"/>
             <w:tcBorders/>
             <w:shd w:fill="FFFFFF" w:val="clear"/>
             <w:tcMar>
@@ -5714,7 +5798,7 @@
         </w:tc>
         <w:tc>
           <w:tcPr>
-            <w:tcW w:type="dxa" w:w="4202"/>
+            <w:tcW w:type="dxa" w:w="4204"/>
             <w:tcBorders>
               <w:right w:color="000001" w:space="0" w:sz="2" w:val="single"/>
             </w:tcBorders>
@@ -5744,7 +5828,7 @@
         </w:trPr>
         <w:tc>
           <w:tcPr>
-            <w:tcW w:type="dxa" w:w="434"/>
+            <w:tcW w:type="dxa" w:w="433"/>
             <w:tcBorders>
               <w:left w:color="000001" w:space="0" w:sz="2" w:val="single"/>
             </w:tcBorders>
@@ -5825,7 +5909,7 @@
         </w:tc>
         <w:tc>
           <w:tcPr>
-            <w:tcW w:type="dxa" w:w="1995"/>
+            <w:tcW w:type="dxa" w:w="1994"/>
             <w:tcBorders/>
             <w:shd w:fill="FFFFFF" w:val="clear"/>
             <w:tcMar>
@@ -5853,7 +5937,7 @@
         </w:tc>
         <w:tc>
           <w:tcPr>
-            <w:tcW w:type="dxa" w:w="4202"/>
+            <w:tcW w:type="dxa" w:w="4204"/>
             <w:tcBorders>
               <w:right w:color="000001" w:space="0" w:sz="2" w:val="single"/>
             </w:tcBorders>
@@ -5883,7 +5967,7 @@
         </w:trPr>
         <w:tc>
           <w:tcPr>
-            <w:tcW w:type="dxa" w:w="434"/>
+            <w:tcW w:type="dxa" w:w="433"/>
             <w:tcBorders>
               <w:left w:color="000001" w:space="0" w:sz="2" w:val="single"/>
             </w:tcBorders>
@@ -5964,7 +6048,7 @@
         </w:tc>
         <w:tc>
           <w:tcPr>
-            <w:tcW w:type="dxa" w:w="1995"/>
+            <w:tcW w:type="dxa" w:w="1994"/>
             <w:tcBorders/>
             <w:shd w:fill="FFFFFF" w:val="clear"/>
             <w:tcMar>
@@ -5992,7 +6076,7 @@
         </w:tc>
         <w:tc>
           <w:tcPr>
-            <w:tcW w:type="dxa" w:w="4202"/>
+            <w:tcW w:type="dxa" w:w="4204"/>
             <w:tcBorders>
               <w:right w:color="000001" w:space="0" w:sz="2" w:val="single"/>
             </w:tcBorders>
@@ -6022,7 +6106,7 @@
         </w:trPr>
         <w:tc>
           <w:tcPr>
-            <w:tcW w:type="dxa" w:w="434"/>
+            <w:tcW w:type="dxa" w:w="433"/>
             <w:tcBorders>
               <w:left w:color="000001" w:space="0" w:sz="2" w:val="single"/>
             </w:tcBorders>
@@ -6103,7 +6187,7 @@
         </w:tc>
         <w:tc>
           <w:tcPr>
-            <w:tcW w:type="dxa" w:w="1995"/>
+            <w:tcW w:type="dxa" w:w="1994"/>
             <w:tcBorders/>
             <w:shd w:fill="FFFFFF" w:val="clear"/>
             <w:tcMar>
@@ -6131,7 +6215,7 @@
         </w:tc>
         <w:tc>
           <w:tcPr>
-            <w:tcW w:type="dxa" w:w="4202"/>
+            <w:tcW w:type="dxa" w:w="4204"/>
             <w:tcBorders>
               <w:right w:color="000001" w:space="0" w:sz="2" w:val="single"/>
             </w:tcBorders>
@@ -6165,7 +6249,7 @@
         </w:trPr>
         <w:tc>
           <w:tcPr>
-            <w:tcW w:type="dxa" w:w="434"/>
+            <w:tcW w:type="dxa" w:w="433"/>
             <w:tcBorders>
               <w:left w:color="000001" w:space="0" w:sz="2" w:val="single"/>
             </w:tcBorders>
@@ -6246,7 +6330,7 @@
         </w:tc>
         <w:tc>
           <w:tcPr>
-            <w:tcW w:type="dxa" w:w="1995"/>
+            <w:tcW w:type="dxa" w:w="1994"/>
             <w:tcBorders/>
             <w:shd w:fill="FFFFFF" w:val="clear"/>
             <w:tcMar>
@@ -6274,7 +6358,7 @@
         </w:tc>
         <w:tc>
           <w:tcPr>
-            <w:tcW w:type="dxa" w:w="4202"/>
+            <w:tcW w:type="dxa" w:w="4204"/>
             <w:tcBorders>
               <w:right w:color="000001" w:space="0" w:sz="2" w:val="single"/>
             </w:tcBorders>
@@ -6308,7 +6392,7 @@
         </w:trPr>
         <w:tc>
           <w:tcPr>
-            <w:tcW w:type="dxa" w:w="434"/>
+            <w:tcW w:type="dxa" w:w="433"/>
             <w:tcBorders>
               <w:left w:color="000001" w:space="0" w:sz="2" w:val="single"/>
             </w:tcBorders>
@@ -6389,7 +6473,7 @@
         </w:tc>
         <w:tc>
           <w:tcPr>
-            <w:tcW w:type="dxa" w:w="1995"/>
+            <w:tcW w:type="dxa" w:w="1994"/>
             <w:tcBorders/>
             <w:shd w:fill="FFFFFF" w:val="clear"/>
             <w:tcMar>
@@ -6417,7 +6501,7 @@
         </w:tc>
         <w:tc>
           <w:tcPr>
-            <w:tcW w:type="dxa" w:w="4202"/>
+            <w:tcW w:type="dxa" w:w="4204"/>
             <w:tcBorders>
               <w:right w:color="000001" w:space="0" w:sz="2" w:val="single"/>
             </w:tcBorders>
@@ -6451,7 +6535,7 @@
         </w:trPr>
         <w:tc>
           <w:tcPr>
-            <w:tcW w:type="dxa" w:w="434"/>
+            <w:tcW w:type="dxa" w:w="433"/>
             <w:tcBorders>
               <w:left w:color="000001" w:space="0" w:sz="2" w:val="single"/>
             </w:tcBorders>
@@ -6532,7 +6616,7 @@
         </w:tc>
         <w:tc>
           <w:tcPr>
-            <w:tcW w:type="dxa" w:w="1995"/>
+            <w:tcW w:type="dxa" w:w="1994"/>
             <w:tcBorders/>
             <w:shd w:fill="FFFFFF" w:val="clear"/>
             <w:tcMar>
@@ -6560,7 +6644,7 @@
         </w:tc>
         <w:tc>
           <w:tcPr>
-            <w:tcW w:type="dxa" w:w="4202"/>
+            <w:tcW w:type="dxa" w:w="4204"/>
             <w:tcBorders>
               <w:right w:color="000001" w:space="0" w:sz="2" w:val="single"/>
             </w:tcBorders>
@@ -6594,7 +6678,7 @@
         </w:trPr>
         <w:tc>
           <w:tcPr>
-            <w:tcW w:type="dxa" w:w="434"/>
+            <w:tcW w:type="dxa" w:w="433"/>
             <w:tcBorders>
               <w:left w:color="000001" w:space="0" w:sz="2" w:val="single"/>
             </w:tcBorders>
@@ -6675,7 +6759,7 @@
         </w:tc>
         <w:tc>
           <w:tcPr>
-            <w:tcW w:type="dxa" w:w="1995"/>
+            <w:tcW w:type="dxa" w:w="1994"/>
             <w:tcBorders/>
             <w:shd w:fill="FFFFFF" w:val="clear"/>
             <w:tcMar>
@@ -6703,7 +6787,7 @@
         </w:tc>
         <w:tc>
           <w:tcPr>
-            <w:tcW w:type="dxa" w:w="4202"/>
+            <w:tcW w:type="dxa" w:w="4204"/>
             <w:tcBorders>
               <w:right w:color="000001" w:space="0" w:sz="2" w:val="single"/>
             </w:tcBorders>
@@ -6737,7 +6821,7 @@
         </w:trPr>
         <w:tc>
           <w:tcPr>
-            <w:tcW w:type="dxa" w:w="434"/>
+            <w:tcW w:type="dxa" w:w="433"/>
             <w:tcBorders>
               <w:left w:color="000001" w:space="0" w:sz="2" w:val="single"/>
             </w:tcBorders>
@@ -6818,7 +6902,7 @@
         </w:tc>
         <w:tc>
           <w:tcPr>
-            <w:tcW w:type="dxa" w:w="1995"/>
+            <w:tcW w:type="dxa" w:w="1994"/>
             <w:tcBorders/>
             <w:shd w:fill="FFFFFF" w:val="clear"/>
             <w:tcMar>
@@ -6846,7 +6930,7 @@
         </w:tc>
         <w:tc>
           <w:tcPr>
-            <w:tcW w:type="dxa" w:w="4202"/>
+            <w:tcW w:type="dxa" w:w="4204"/>
             <w:tcBorders>
               <w:right w:color="000001" w:space="0" w:sz="2" w:val="single"/>
             </w:tcBorders>
@@ -6880,7 +6964,7 @@
         </w:trPr>
         <w:tc>
           <w:tcPr>
-            <w:tcW w:type="dxa" w:w="434"/>
+            <w:tcW w:type="dxa" w:w="433"/>
             <w:tcBorders>
               <w:left w:color="000001" w:space="0" w:sz="2" w:val="single"/>
             </w:tcBorders>
@@ -6961,7 +7045,7 @@
         </w:tc>
         <w:tc>
           <w:tcPr>
-            <w:tcW w:type="dxa" w:w="1995"/>
+            <w:tcW w:type="dxa" w:w="1994"/>
             <w:tcBorders/>
             <w:shd w:fill="FFFFFF" w:val="clear"/>
             <w:tcMar>
@@ -6989,7 +7073,7 @@
         </w:tc>
         <w:tc>
           <w:tcPr>
-            <w:tcW w:type="dxa" w:w="4202"/>
+            <w:tcW w:type="dxa" w:w="4204"/>
             <w:tcBorders>
               <w:right w:color="000001" w:space="0" w:sz="2" w:val="single"/>
             </w:tcBorders>
@@ -7023,7 +7107,7 @@
         </w:trPr>
         <w:tc>
           <w:tcPr>
-            <w:tcW w:type="dxa" w:w="434"/>
+            <w:tcW w:type="dxa" w:w="433"/>
             <w:tcBorders>
               <w:left w:color="000001" w:space="0" w:sz="2" w:val="single"/>
             </w:tcBorders>
@@ -7104,7 +7188,7 @@
         </w:tc>
         <w:tc>
           <w:tcPr>
-            <w:tcW w:type="dxa" w:w="1995"/>
+            <w:tcW w:type="dxa" w:w="1994"/>
             <w:tcBorders/>
             <w:shd w:fill="FFFFFF" w:val="clear"/>
             <w:tcMar>
@@ -7132,7 +7216,7 @@
         </w:tc>
         <w:tc>
           <w:tcPr>
-            <w:tcW w:type="dxa" w:w="4202"/>
+            <w:tcW w:type="dxa" w:w="4204"/>
             <w:tcBorders>
               <w:right w:color="000001" w:space="0" w:sz="2" w:val="single"/>
             </w:tcBorders>
@@ -7166,7 +7250,7 @@
         </w:trPr>
         <w:tc>
           <w:tcPr>
-            <w:tcW w:type="dxa" w:w="434"/>
+            <w:tcW w:type="dxa" w:w="433"/>
             <w:tcBorders>
               <w:left w:color="000001" w:space="0" w:sz="2" w:val="single"/>
             </w:tcBorders>
@@ -7247,7 +7331,7 @@
         </w:tc>
         <w:tc>
           <w:tcPr>
-            <w:tcW w:type="dxa" w:w="1995"/>
+            <w:tcW w:type="dxa" w:w="1994"/>
             <w:tcBorders/>
             <w:shd w:fill="FFFFFF" w:val="clear"/>
             <w:tcMar>
@@ -7275,7 +7359,7 @@
         </w:tc>
         <w:tc>
           <w:tcPr>
-            <w:tcW w:type="dxa" w:w="4202"/>
+            <w:tcW w:type="dxa" w:w="4204"/>
             <w:tcBorders>
               <w:right w:color="000001" w:space="0" w:sz="2" w:val="single"/>
             </w:tcBorders>
@@ -7309,7 +7393,7 @@
         </w:trPr>
         <w:tc>
           <w:tcPr>
-            <w:tcW w:type="dxa" w:w="434"/>
+            <w:tcW w:type="dxa" w:w="433"/>
             <w:tcBorders>
               <w:left w:color="000001" w:space="0" w:sz="2" w:val="single"/>
             </w:tcBorders>
@@ -7390,7 +7474,7 @@
         </w:tc>
         <w:tc>
           <w:tcPr>
-            <w:tcW w:type="dxa" w:w="1995"/>
+            <w:tcW w:type="dxa" w:w="1994"/>
             <w:tcBorders/>
             <w:shd w:fill="FFFFFF" w:val="clear"/>
             <w:tcMar>
@@ -7418,7 +7502,7 @@
         </w:tc>
         <w:tc>
           <w:tcPr>
-            <w:tcW w:type="dxa" w:w="4202"/>
+            <w:tcW w:type="dxa" w:w="4204"/>
             <w:tcBorders>
               <w:right w:color="000001" w:space="0" w:sz="2" w:val="single"/>
             </w:tcBorders>
@@ -7452,7 +7536,7 @@
         </w:trPr>
         <w:tc>
           <w:tcPr>
-            <w:tcW w:type="dxa" w:w="434"/>
+            <w:tcW w:type="dxa" w:w="433"/>
             <w:tcBorders>
               <w:left w:color="000001" w:space="0" w:sz="2" w:val="single"/>
             </w:tcBorders>
@@ -7533,7 +7617,7 @@
         </w:tc>
         <w:tc>
           <w:tcPr>
-            <w:tcW w:type="dxa" w:w="1995"/>
+            <w:tcW w:type="dxa" w:w="1994"/>
             <w:tcBorders/>
             <w:shd w:fill="FFFFFF" w:val="clear"/>
             <w:tcMar>
@@ -7561,7 +7645,7 @@
         </w:tc>
         <w:tc>
           <w:tcPr>
-            <w:tcW w:type="dxa" w:w="4202"/>
+            <w:tcW w:type="dxa" w:w="4204"/>
             <w:tcBorders>
               <w:right w:color="000001" w:space="0" w:sz="2" w:val="single"/>
             </w:tcBorders>
@@ -7595,7 +7679,7 @@
         </w:trPr>
         <w:tc>
           <w:tcPr>
-            <w:tcW w:type="dxa" w:w="434"/>
+            <w:tcW w:type="dxa" w:w="433"/>
             <w:tcBorders>
               <w:left w:color="000001" w:space="0" w:sz="2" w:val="single"/>
             </w:tcBorders>
@@ -7676,7 +7760,7 @@
         </w:tc>
         <w:tc>
           <w:tcPr>
-            <w:tcW w:type="dxa" w:w="1995"/>
+            <w:tcW w:type="dxa" w:w="1994"/>
             <w:tcBorders/>
             <w:shd w:fill="FFFFFF" w:val="clear"/>
             <w:tcMar>
@@ -7704,7 +7788,7 @@
         </w:tc>
         <w:tc>
           <w:tcPr>
-            <w:tcW w:type="dxa" w:w="4202"/>
+            <w:tcW w:type="dxa" w:w="4204"/>
             <w:tcBorders>
               <w:right w:color="000001" w:space="0" w:sz="2" w:val="single"/>
             </w:tcBorders>
@@ -7738,7 +7822,7 @@
         </w:trPr>
         <w:tc>
           <w:tcPr>
-            <w:tcW w:type="dxa" w:w="434"/>
+            <w:tcW w:type="dxa" w:w="433"/>
             <w:tcBorders>
               <w:left w:color="000001" w:space="0" w:sz="2" w:val="single"/>
             </w:tcBorders>
@@ -7819,7 +7903,7 @@
         </w:tc>
         <w:tc>
           <w:tcPr>
-            <w:tcW w:type="dxa" w:w="1995"/>
+            <w:tcW w:type="dxa" w:w="1994"/>
             <w:tcBorders/>
             <w:shd w:fill="FFFFFF" w:val="clear"/>
             <w:tcMar>
@@ -7847,7 +7931,7 @@
         </w:tc>
         <w:tc>
           <w:tcPr>
-            <w:tcW w:type="dxa" w:w="4202"/>
+            <w:tcW w:type="dxa" w:w="4204"/>
             <w:tcBorders>
               <w:right w:color="000001" w:space="0" w:sz="2" w:val="single"/>
             </w:tcBorders>
@@ -7881,7 +7965,7 @@
         </w:trPr>
         <w:tc>
           <w:tcPr>
-            <w:tcW w:type="dxa" w:w="434"/>
+            <w:tcW w:type="dxa" w:w="433"/>
             <w:tcBorders>
               <w:left w:color="000001" w:space="0" w:sz="2" w:val="single"/>
             </w:tcBorders>
@@ -7962,7 +8046,7 @@
         </w:tc>
         <w:tc>
           <w:tcPr>
-            <w:tcW w:type="dxa" w:w="1995"/>
+            <w:tcW w:type="dxa" w:w="1994"/>
             <w:tcBorders/>
             <w:shd w:fill="FFFFFF" w:val="clear"/>
             <w:tcMar>
@@ -7990,7 +8074,7 @@
         </w:tc>
         <w:tc>
           <w:tcPr>
-            <w:tcW w:type="dxa" w:w="4202"/>
+            <w:tcW w:type="dxa" w:w="4204"/>
             <w:tcBorders>
               <w:right w:color="000001" w:space="0" w:sz="2" w:val="single"/>
             </w:tcBorders>
@@ -8024,7 +8108,7 @@
         </w:trPr>
         <w:tc>
           <w:tcPr>
-            <w:tcW w:type="dxa" w:w="434"/>
+            <w:tcW w:type="dxa" w:w="433"/>
             <w:tcBorders>
               <w:left w:color="000001" w:space="0" w:sz="2" w:val="single"/>
             </w:tcBorders>
@@ -8105,7 +8189,7 @@
         </w:tc>
         <w:tc>
           <w:tcPr>
-            <w:tcW w:type="dxa" w:w="1995"/>
+            <w:tcW w:type="dxa" w:w="1994"/>
             <w:tcBorders/>
             <w:shd w:fill="FFFFFF" w:val="clear"/>
             <w:tcMar>
@@ -8133,7 +8217,7 @@
         </w:tc>
         <w:tc>
           <w:tcPr>
-            <w:tcW w:type="dxa" w:w="4202"/>
+            <w:tcW w:type="dxa" w:w="4204"/>
             <w:tcBorders>
               <w:right w:color="000001" w:space="0" w:sz="2" w:val="single"/>
             </w:tcBorders>
@@ -8167,7 +8251,7 @@
         </w:trPr>
         <w:tc>
           <w:tcPr>
-            <w:tcW w:type="dxa" w:w="434"/>
+            <w:tcW w:type="dxa" w:w="433"/>
             <w:tcBorders>
               <w:left w:color="000001" w:space="0" w:sz="2" w:val="single"/>
             </w:tcBorders>
@@ -8248,7 +8332,7 @@
         </w:tc>
         <w:tc>
           <w:tcPr>
-            <w:tcW w:type="dxa" w:w="1995"/>
+            <w:tcW w:type="dxa" w:w="1994"/>
             <w:tcBorders/>
             <w:shd w:fill="FFFFFF" w:val="clear"/>
             <w:tcMar>
@@ -8276,7 +8360,7 @@
         </w:tc>
         <w:tc>
           <w:tcPr>
-            <w:tcW w:type="dxa" w:w="4202"/>
+            <w:tcW w:type="dxa" w:w="4204"/>
             <w:tcBorders>
               <w:right w:color="000001" w:space="0" w:sz="2" w:val="single"/>
             </w:tcBorders>
@@ -8310,7 +8394,7 @@
         </w:trPr>
         <w:tc>
           <w:tcPr>
-            <w:tcW w:type="dxa" w:w="434"/>
+            <w:tcW w:type="dxa" w:w="433"/>
             <w:tcBorders>
               <w:left w:color="000001" w:space="0" w:sz="2" w:val="single"/>
             </w:tcBorders>
@@ -8391,7 +8475,7 @@
         </w:tc>
         <w:tc>
           <w:tcPr>
-            <w:tcW w:type="dxa" w:w="1995"/>
+            <w:tcW w:type="dxa" w:w="1994"/>
             <w:tcBorders/>
             <w:shd w:fill="FFFFFF" w:val="clear"/>
             <w:tcMar>
@@ -8419,7 +8503,7 @@
         </w:tc>
         <w:tc>
           <w:tcPr>
-            <w:tcW w:type="dxa" w:w="4202"/>
+            <w:tcW w:type="dxa" w:w="4204"/>
             <w:tcBorders>
               <w:right w:color="000001" w:space="0" w:sz="2" w:val="single"/>
             </w:tcBorders>
@@ -8453,7 +8537,7 @@
         </w:trPr>
         <w:tc>
           <w:tcPr>
-            <w:tcW w:type="dxa" w:w="434"/>
+            <w:tcW w:type="dxa" w:w="433"/>
             <w:tcBorders>
               <w:left w:color="000001" w:space="0" w:sz="2" w:val="single"/>
             </w:tcBorders>
@@ -8534,7 +8618,7 @@
         </w:tc>
         <w:tc>
           <w:tcPr>
-            <w:tcW w:type="dxa" w:w="1995"/>
+            <w:tcW w:type="dxa" w:w="1994"/>
             <w:tcBorders/>
             <w:shd w:fill="FFFFFF" w:val="clear"/>
             <w:tcMar>
@@ -8562,7 +8646,7 @@
         </w:tc>
         <w:tc>
           <w:tcPr>
-            <w:tcW w:type="dxa" w:w="4202"/>
+            <w:tcW w:type="dxa" w:w="4204"/>
             <w:tcBorders>
               <w:right w:color="000001" w:space="0" w:sz="2" w:val="single"/>
             </w:tcBorders>
@@ -8587,7 +8671,7 @@
               </w:rPr>
               <w:t xml:space="preserve">; </w:t>
             </w:r>
-            <w:bookmarkStart w:id="2" w:name="__DdeLink__4775_1565702733"/>
+            <w:bookmarkStart w:id="1" w:name="__DdeLink__4775_1565702733"/>
             <w:r>
               <w:rPr>
                 <w:sz w:val="20"/>
@@ -8595,7 +8679,7 @@
               </w:rPr>
               <w:t>denominador0</w:t>
             </w:r>
-            <w:bookmarkEnd w:id="2"/>
+            <w:bookmarkEnd w:id="1"/>
             <w:r>
               <w:rPr>
                 <w:sz w:val="20"/>
@@ -8612,7 +8696,7 @@
         </w:trPr>
         <w:tc>
           <w:tcPr>
-            <w:tcW w:type="dxa" w:w="434"/>
+            <w:tcW w:type="dxa" w:w="433"/>
             <w:tcBorders>
               <w:left w:color="000001" w:space="0" w:sz="2" w:val="single"/>
             </w:tcBorders>
@@ -8693,7 +8777,7 @@
         </w:tc>
         <w:tc>
           <w:tcPr>
-            <w:tcW w:type="dxa" w:w="1995"/>
+            <w:tcW w:type="dxa" w:w="1994"/>
             <w:tcBorders/>
             <w:shd w:fill="FFFFFF" w:val="clear"/>
             <w:tcMar>
@@ -8721,7 +8805,7 @@
         </w:tc>
         <w:tc>
           <w:tcPr>
-            <w:tcW w:type="dxa" w:w="4202"/>
+            <w:tcW w:type="dxa" w:w="4204"/>
             <w:tcBorders>
               <w:right w:color="000001" w:space="0" w:sz="2" w:val="single"/>
             </w:tcBorders>
@@ -8755,7 +8839,7 @@
         </w:trPr>
         <w:tc>
           <w:tcPr>
-            <w:tcW w:type="dxa" w:w="434"/>
+            <w:tcW w:type="dxa" w:w="433"/>
             <w:tcBorders>
               <w:left w:color="000001" w:space="0" w:sz="2" w:val="single"/>
             </w:tcBorders>
@@ -8836,7 +8920,7 @@
         </w:tc>
         <w:tc>
           <w:tcPr>
-            <w:tcW w:type="dxa" w:w="1995"/>
+            <w:tcW w:type="dxa" w:w="1994"/>
             <w:tcBorders/>
             <w:shd w:fill="FFFFFF" w:val="clear"/>
             <w:tcMar>
@@ -8864,7 +8948,7 @@
         </w:tc>
         <w:tc>
           <w:tcPr>
-            <w:tcW w:type="dxa" w:w="4202"/>
+            <w:tcW w:type="dxa" w:w="4204"/>
             <w:tcBorders>
               <w:right w:color="000001" w:space="0" w:sz="2" w:val="single"/>
             </w:tcBorders>
@@ -8898,7 +8982,7 @@
         </w:trPr>
         <w:tc>
           <w:tcPr>
-            <w:tcW w:type="dxa" w:w="434"/>
+            <w:tcW w:type="dxa" w:w="433"/>
             <w:tcBorders>
               <w:left w:color="000001" w:space="0" w:sz="2" w:val="single"/>
             </w:tcBorders>
@@ -8979,7 +9063,7 @@
         </w:tc>
         <w:tc>
           <w:tcPr>
-            <w:tcW w:type="dxa" w:w="1995"/>
+            <w:tcW w:type="dxa" w:w="1994"/>
             <w:tcBorders/>
             <w:shd w:fill="FFFFFF" w:val="clear"/>
             <w:tcMar>
@@ -9007,7 +9091,7 @@
         </w:tc>
         <w:tc>
           <w:tcPr>
-            <w:tcW w:type="dxa" w:w="4202"/>
+            <w:tcW w:type="dxa" w:w="4204"/>
             <w:tcBorders>
               <w:right w:color="000001" w:space="0" w:sz="2" w:val="single"/>
             </w:tcBorders>
@@ -9041,7 +9125,7 @@
         </w:trPr>
         <w:tc>
           <w:tcPr>
-            <w:tcW w:type="dxa" w:w="434"/>
+            <w:tcW w:type="dxa" w:w="433"/>
             <w:tcBorders>
               <w:left w:color="000001" w:space="0" w:sz="2" w:val="single"/>
             </w:tcBorders>
@@ -9122,7 +9206,7 @@
         </w:tc>
         <w:tc>
           <w:tcPr>
-            <w:tcW w:type="dxa" w:w="1995"/>
+            <w:tcW w:type="dxa" w:w="1994"/>
             <w:tcBorders/>
             <w:shd w:fill="FFFFFF" w:val="clear"/>
             <w:tcMar>
@@ -9150,7 +9234,7 @@
         </w:tc>
         <w:tc>
           <w:tcPr>
-            <w:tcW w:type="dxa" w:w="4202"/>
+            <w:tcW w:type="dxa" w:w="4204"/>
             <w:tcBorders>
               <w:right w:color="000001" w:space="0" w:sz="2" w:val="single"/>
             </w:tcBorders>
@@ -9184,7 +9268,7 @@
         </w:trPr>
         <w:tc>
           <w:tcPr>
-            <w:tcW w:type="dxa" w:w="434"/>
+            <w:tcW w:type="dxa" w:w="433"/>
             <w:tcBorders>
               <w:left w:color="000001" w:space="0" w:sz="2" w:val="single"/>
             </w:tcBorders>
@@ -9265,7 +9349,7 @@
         </w:tc>
         <w:tc>
           <w:tcPr>
-            <w:tcW w:type="dxa" w:w="1995"/>
+            <w:tcW w:type="dxa" w:w="1994"/>
             <w:tcBorders/>
             <w:shd w:fill="FFFFFF" w:val="clear"/>
             <w:tcMar>
@@ -9293,7 +9377,7 @@
         </w:tc>
         <w:tc>
           <w:tcPr>
-            <w:tcW w:type="dxa" w:w="4202"/>
+            <w:tcW w:type="dxa" w:w="4204"/>
             <w:tcBorders>
               <w:right w:color="000001" w:space="0" w:sz="2" w:val="single"/>
             </w:tcBorders>
@@ -9327,7 +9411,7 @@
         </w:trPr>
         <w:tc>
           <w:tcPr>
-            <w:tcW w:type="dxa" w:w="434"/>
+            <w:tcW w:type="dxa" w:w="433"/>
             <w:tcBorders>
               <w:left w:color="000001" w:space="0" w:sz="2" w:val="single"/>
             </w:tcBorders>
@@ -9408,7 +9492,7 @@
         </w:tc>
         <w:tc>
           <w:tcPr>
-            <w:tcW w:type="dxa" w:w="1995"/>
+            <w:tcW w:type="dxa" w:w="1994"/>
             <w:tcBorders/>
             <w:shd w:fill="FFFFFF" w:val="clear"/>
             <w:tcMar>
@@ -9436,7 +9520,7 @@
         </w:tc>
         <w:tc>
           <w:tcPr>
-            <w:tcW w:type="dxa" w:w="4202"/>
+            <w:tcW w:type="dxa" w:w="4204"/>
             <w:tcBorders>
               <w:right w:color="000001" w:space="0" w:sz="2" w:val="single"/>
             </w:tcBorders>
@@ -9470,7 +9554,7 @@
         </w:trPr>
         <w:tc>
           <w:tcPr>
-            <w:tcW w:type="dxa" w:w="434"/>
+            <w:tcW w:type="dxa" w:w="433"/>
             <w:tcBorders>
               <w:left w:color="000001" w:space="0" w:sz="2" w:val="single"/>
             </w:tcBorders>
@@ -9551,7 +9635,7 @@
         </w:tc>
         <w:tc>
           <w:tcPr>
-            <w:tcW w:type="dxa" w:w="1995"/>
+            <w:tcW w:type="dxa" w:w="1994"/>
             <w:tcBorders/>
             <w:shd w:fill="FFFFFF" w:val="clear"/>
             <w:tcMar>
@@ -9579,7 +9663,7 @@
         </w:tc>
         <w:tc>
           <w:tcPr>
-            <w:tcW w:type="dxa" w:w="4202"/>
+            <w:tcW w:type="dxa" w:w="4204"/>
             <w:tcBorders>
               <w:right w:color="000001" w:space="0" w:sz="2" w:val="single"/>
             </w:tcBorders>
@@ -9613,7 +9697,7 @@
         </w:trPr>
         <w:tc>
           <w:tcPr>
-            <w:tcW w:type="dxa" w:w="434"/>
+            <w:tcW w:type="dxa" w:w="433"/>
             <w:tcBorders>
               <w:left w:color="000001" w:space="0" w:sz="2" w:val="single"/>
             </w:tcBorders>
@@ -9694,7 +9778,7 @@
         </w:tc>
         <w:tc>
           <w:tcPr>
-            <w:tcW w:type="dxa" w:w="1995"/>
+            <w:tcW w:type="dxa" w:w="1994"/>
             <w:tcBorders/>
             <w:shd w:fill="FFFFFF" w:val="clear"/>
             <w:tcMar>
@@ -9722,7 +9806,7 @@
         </w:tc>
         <w:tc>
           <w:tcPr>
-            <w:tcW w:type="dxa" w:w="4202"/>
+            <w:tcW w:type="dxa" w:w="4204"/>
             <w:tcBorders>
               <w:right w:color="000001" w:space="0" w:sz="2" w:val="single"/>
             </w:tcBorders>
@@ -9756,7 +9840,7 @@
         </w:trPr>
         <w:tc>
           <w:tcPr>
-            <w:tcW w:type="dxa" w:w="434"/>
+            <w:tcW w:type="dxa" w:w="433"/>
             <w:tcBorders>
               <w:left w:color="000001" w:space="0" w:sz="2" w:val="single"/>
             </w:tcBorders>
@@ -9837,7 +9921,7 @@
         </w:tc>
         <w:tc>
           <w:tcPr>
-            <w:tcW w:type="dxa" w:w="1995"/>
+            <w:tcW w:type="dxa" w:w="1994"/>
             <w:tcBorders/>
             <w:shd w:fill="FFFFFF" w:val="clear"/>
             <w:tcMar>
@@ -9865,7 +9949,7 @@
         </w:tc>
         <w:tc>
           <w:tcPr>
-            <w:tcW w:type="dxa" w:w="4202"/>
+            <w:tcW w:type="dxa" w:w="4204"/>
             <w:tcBorders>
               <w:right w:color="000001" w:space="0" w:sz="2" w:val="single"/>
             </w:tcBorders>
@@ -9899,7 +9983,7 @@
         </w:trPr>
         <w:tc>
           <w:tcPr>
-            <w:tcW w:type="dxa" w:w="434"/>
+            <w:tcW w:type="dxa" w:w="433"/>
             <w:tcBorders>
               <w:left w:color="000001" w:space="0" w:sz="2" w:val="single"/>
             </w:tcBorders>
@@ -9980,7 +10064,7 @@
         </w:tc>
         <w:tc>
           <w:tcPr>
-            <w:tcW w:type="dxa" w:w="1995"/>
+            <w:tcW w:type="dxa" w:w="1994"/>
             <w:tcBorders/>
             <w:shd w:fill="FFFFFF" w:val="clear"/>
             <w:tcMar>
@@ -10008,7 +10092,7 @@
         </w:tc>
         <w:tc>
           <w:tcPr>
-            <w:tcW w:type="dxa" w:w="4202"/>
+            <w:tcW w:type="dxa" w:w="4204"/>
             <w:tcBorders>
               <w:right w:color="000001" w:space="0" w:sz="2" w:val="single"/>
             </w:tcBorders>
@@ -10042,7 +10126,7 @@
         </w:trPr>
         <w:tc>
           <w:tcPr>
-            <w:tcW w:type="dxa" w:w="434"/>
+            <w:tcW w:type="dxa" w:w="433"/>
             <w:tcBorders>
               <w:left w:color="000001" w:space="0" w:sz="2" w:val="single"/>
             </w:tcBorders>
@@ -10123,7 +10207,7 @@
         </w:tc>
         <w:tc>
           <w:tcPr>
-            <w:tcW w:type="dxa" w:w="1995"/>
+            <w:tcW w:type="dxa" w:w="1994"/>
             <w:tcBorders/>
             <w:shd w:fill="FFFFFF" w:val="clear"/>
             <w:tcMar>
@@ -10151,7 +10235,7 @@
         </w:tc>
         <w:tc>
           <w:tcPr>
-            <w:tcW w:type="dxa" w:w="4202"/>
+            <w:tcW w:type="dxa" w:w="4204"/>
             <w:tcBorders>
               <w:right w:color="000001" w:space="0" w:sz="2" w:val="single"/>
             </w:tcBorders>
@@ -10185,7 +10269,7 @@
         </w:trPr>
         <w:tc>
           <w:tcPr>
-            <w:tcW w:type="dxa" w:w="434"/>
+            <w:tcW w:type="dxa" w:w="433"/>
             <w:tcBorders>
               <w:left w:color="000001" w:space="0" w:sz="2" w:val="single"/>
             </w:tcBorders>
@@ -10266,7 +10350,7 @@
         </w:tc>
         <w:tc>
           <w:tcPr>
-            <w:tcW w:type="dxa" w:w="1995"/>
+            <w:tcW w:type="dxa" w:w="1994"/>
             <w:tcBorders/>
             <w:shd w:fill="FFFFFF" w:val="clear"/>
             <w:tcMar>
@@ -10294,7 +10378,7 @@
         </w:tc>
         <w:tc>
           <w:tcPr>
-            <w:tcW w:type="dxa" w:w="4202"/>
+            <w:tcW w:type="dxa" w:w="4204"/>
             <w:tcBorders>
               <w:right w:color="000001" w:space="0" w:sz="2" w:val="single"/>
             </w:tcBorders>
@@ -10324,7 +10408,7 @@
         </w:trPr>
         <w:tc>
           <w:tcPr>
-            <w:tcW w:type="dxa" w:w="434"/>
+            <w:tcW w:type="dxa" w:w="433"/>
             <w:tcBorders>
               <w:left w:color="000001" w:space="0" w:sz="2" w:val="single"/>
             </w:tcBorders>
@@ -10410,7 +10494,7 @@
         </w:tc>
         <w:tc>
           <w:tcPr>
-            <w:tcW w:type="dxa" w:w="1995"/>
+            <w:tcW w:type="dxa" w:w="1994"/>
             <w:tcBorders/>
             <w:shd w:fill="FFFFFF" w:val="clear"/>
             <w:tcMar>
@@ -10438,7 +10522,7 @@
         </w:tc>
         <w:tc>
           <w:tcPr>
-            <w:tcW w:type="dxa" w:w="4202"/>
+            <w:tcW w:type="dxa" w:w="4204"/>
             <w:tcBorders>
               <w:right w:color="000001" w:space="0" w:sz="2" w:val="single"/>
             </w:tcBorders>
@@ -10472,7 +10556,7 @@
         </w:trPr>
         <w:tc>
           <w:tcPr>
-            <w:tcW w:type="dxa" w:w="434"/>
+            <w:tcW w:type="dxa" w:w="433"/>
             <w:tcBorders>
               <w:left w:color="000001" w:space="0" w:sz="2" w:val="single"/>
             </w:tcBorders>
@@ -10553,7 +10637,7 @@
         </w:tc>
         <w:tc>
           <w:tcPr>
-            <w:tcW w:type="dxa" w:w="1995"/>
+            <w:tcW w:type="dxa" w:w="1994"/>
             <w:tcBorders/>
             <w:shd w:fill="FFFFFF" w:val="clear"/>
             <w:tcMar>
@@ -10581,7 +10665,7 @@
         </w:tc>
         <w:tc>
           <w:tcPr>
-            <w:tcW w:type="dxa" w:w="4202"/>
+            <w:tcW w:type="dxa" w:w="4204"/>
             <w:tcBorders>
               <w:right w:color="000001" w:space="0" w:sz="2" w:val="single"/>
             </w:tcBorders>
@@ -10615,7 +10699,7 @@
         </w:trPr>
         <w:tc>
           <w:tcPr>
-            <w:tcW w:type="dxa" w:w="434"/>
+            <w:tcW w:type="dxa" w:w="433"/>
             <w:tcBorders>
               <w:left w:color="000001" w:space="0" w:sz="2" w:val="single"/>
               <w:bottom w:color="000001" w:space="0" w:sz="2" w:val="single"/>
@@ -10701,7 +10785,7 @@
         </w:tc>
         <w:tc>
           <w:tcPr>
-            <w:tcW w:type="dxa" w:w="1995"/>
+            <w:tcW w:type="dxa" w:w="1994"/>
             <w:tcBorders>
               <w:bottom w:color="000001" w:space="0" w:sz="2" w:val="single"/>
             </w:tcBorders>
@@ -10726,7 +10810,7 @@
         </w:tc>
         <w:tc>
           <w:tcPr>
-            <w:tcW w:type="dxa" w:w="4202"/>
+            <w:tcW w:type="dxa" w:w="4204"/>
             <w:tcBorders>
               <w:bottom w:color="000001" w:space="0" w:sz="2" w:val="single"/>
               <w:right w:color="000001" w:space="0" w:sz="2" w:val="single"/>
@@ -10904,6 +10988,7 @@
         <w:r>
           <w:rPr>
             <w:rStyle w:val="style19"/>
+            <w:rStyle w:val="style19"/>
           </w:rPr>
           <w:t>https://github.com/ajholanda/nixus</w:t>
         </w:r>
@@ -10918,7 +11003,7 @@
         <w:pStyle w:val="style2"/>
         <w:numPr>
           <w:ilvl w:val="1"/>
-          <w:numId w:val="1"/>
+          <w:numId w:val="2"/>
         </w:numPr>
       </w:pPr>
       <w:r>
@@ -11306,7 +11391,7 @@
         <w:pStyle w:val="style1"/>
         <w:numPr>
           <w:ilvl w:val="0"/>
-          <w:numId w:val="2"/>
+          <w:numId w:val="3"/>
         </w:numPr>
       </w:pPr>
       <w:r>
@@ -11321,13 +11406,23 @@
       <w:r>
         <w:rPr/>
         <w:t xml:space="preserve">A Figura 7 contêm a relação entre os número de pontos das séries x e y e o número de ciclos utilizados para calcular a correlação entre as séries utilizando o programa em C e </w:t>
+      </w:r>
+      <w:r>
+        <w:rPr>
+          <w:lang w:val="en-US"/>
+        </w:rPr>
+        <w:t>Assembly</w:t>
+      </w:r>
+      <w:r>
+        <w:rPr/>
+        <w:t>.</w:t>
         <w:drawing>
           <wp:anchor allowOverlap="1" behindDoc="0" distB="0" distL="0" distR="0" distT="0" layoutInCell="1" locked="0" relativeHeight="0" simplePos="0">
             <wp:simplePos x="0" y="0"/>
-            <wp:positionH relativeFrom="column">
+            <wp:positionH relativeFrom="character">
               <wp:posOffset>786765</wp:posOffset>
             </wp:positionH>
-            <wp:positionV relativeFrom="paragraph">
+            <wp:positionV relativeFrom="line">
               <wp:posOffset>845820</wp:posOffset>
             </wp:positionV>
             <wp:extent cx="4234180" cy="3920490"/>
@@ -11375,16 +11470,6 @@
           </wp:anchor>
         </w:drawing>
       </w:r>
-      <w:r>
-        <w:rPr>
-          <w:lang w:val="en-US"/>
-        </w:rPr>
-        <w:t>Assembly</w:t>
-      </w:r>
-      <w:r>
-        <w:rPr/>
-        <w:t>.</w:t>
-      </w:r>
     </w:p>
     <w:p>
       <w:pPr>
@@ -11400,7 +11485,7 @@
         <w:pStyle w:val="style1"/>
         <w:numPr>
           <w:ilvl w:val="0"/>
-          <w:numId w:val="2"/>
+          <w:numId w:val="3"/>
         </w:numPr>
       </w:pPr>
       <w:r>
@@ -11452,7 +11537,7 @@
         <w:pStyle w:val="style1"/>
         <w:numPr>
           <w:ilvl w:val="0"/>
-          <w:numId w:val="2"/>
+          <w:numId w:val="3"/>
         </w:numPr>
       </w:pPr>
       <w:r>
@@ -11572,7 +11657,7 @@
         <w:pStyle w:val="style1"/>
         <w:numPr>
           <w:ilvl w:val="0"/>
-          <w:numId w:val="2"/>
+          <w:numId w:val="3"/>
         </w:numPr>
       </w:pPr>
       <w:r>
@@ -11594,7 +11679,7 @@
         <w:pStyle w:val="style1"/>
         <w:numPr>
           <w:ilvl w:val="0"/>
-          <w:numId w:val="2"/>
+          <w:numId w:val="3"/>
         </w:numPr>
       </w:pPr>
       <w:r>
@@ -11655,9 +11740,42 @@
         <w:pStyle w:val="style38"/>
       </w:pPr>
       <w:r>
+        <w:rPr/>
+      </w:r>
+    </w:p>
+    <w:p>
+      <w:pPr>
+        <w:pStyle w:val="style38"/>
+      </w:pPr>
+      <w:r>
         <w:rPr>
           <w:lang w:val="en-US"/>
         </w:rPr>
+        <w:t xml:space="preserve">INTEL® Corporation. </w:t>
+      </w:r>
+      <w:r>
+        <w:rPr>
+          <w:b/>
+          <w:bCs/>
+          <w:lang w:val="en-US"/>
+        </w:rPr>
+        <w:t xml:space="preserve">Intel® 64 and IA-32 Architectures Software Developer’s Manual. </w:t>
+      </w:r>
+      <w:r>
+        <w:rPr>
+          <w:b w:val="false"/>
+          <w:bCs w:val="false"/>
+          <w:lang w:val="en-US"/>
+        </w:rPr>
+        <w:t xml:space="preserve">Volume 2B, 2012. </w:t>
+      </w:r>
+    </w:p>
+    <w:p>
+      <w:pPr>
+        <w:pStyle w:val="style38"/>
+      </w:pPr>
+      <w:r>
+        <w:rPr/>
       </w:r>
     </w:p>
     <w:p>
@@ -11758,6 +11876,10 @@
         <w:rPr/>
         <w:footnoteRef/>
         <w:tab/>
+      </w:r>
+      <w:r>
+        <w:rPr/>
+        <w:tab/>
         <w:t>Faculdade “Dr. Francisco Maeda” - FAFRAM, Ituverava/SP.</w:t>
       </w:r>
     </w:p>
@@ -11767,15 +11889,20 @@
       <w:pPr>
         <w:pStyle w:val="style37"/>
         <w:tabs>
-          <w:tab w:leader="none" w:pos="660" w:val="left"/>
+          <w:tab w:leader="none" w:pos="990" w:val="left"/>
           <w:tab w:leader="none" w:pos="1039" w:val="left"/>
           <w:tab w:leader="none" w:pos="1369" w:val="left"/>
+          <w:tab w:leader="none" w:pos="1699" w:val="left"/>
         </w:tabs>
         <w:ind w:hanging="339" w:left="330" w:right="0"/>
       </w:pPr>
       <w:r>
         <w:rPr/>
         <w:footnoteRef/>
+        <w:tab/>
+      </w:r>
+      <w:r>
+        <w:rPr/>
         <w:tab/>
         <w:t>Departamento de Computação e Matemática, Faculdade de Filosofia Ciências e Letras de Ribeirão Preto (FFCLRP) /USP.</w:t>
       </w:r>
@@ -11789,6 +11916,10 @@
       <w:r>
         <w:rPr/>
         <w:footnoteRef/>
+        <w:tab/>
+      </w:r>
+      <w:r>
+        <w:rPr/>
         <w:tab/>
         <w:t>Departamento de Física, FFCLRP/USP.</w:t>
       </w:r>
@@ -12037,11 +12168,133 @@
       </w:pPr>
     </w:lvl>
   </w:abstractNum>
+  <w:abstractNum w:abstractNumId="3">
+    <w:lvl w:ilvl="0">
+      <w:start w:val="1"/>
+      <w:numFmt w:val="none"/>
+      <w:suff w:val="nothing"/>
+      <w:lvlText w:val=""/>
+      <w:lvlJc w:val="left"/>
+      <w:pPr>
+        <w:tabs>
+          <w:tab w:pos="432" w:val="num"/>
+        </w:tabs>
+        <w:ind w:hanging="432" w:left="432"/>
+      </w:pPr>
+    </w:lvl>
+    <w:lvl w:ilvl="1">
+      <w:start w:val="1"/>
+      <w:numFmt w:val="none"/>
+      <w:suff w:val="nothing"/>
+      <w:lvlText w:val=""/>
+      <w:lvlJc w:val="left"/>
+      <w:pPr>
+        <w:tabs>
+          <w:tab w:pos="576" w:val="num"/>
+        </w:tabs>
+        <w:ind w:hanging="576" w:left="576"/>
+      </w:pPr>
+    </w:lvl>
+    <w:lvl w:ilvl="2">
+      <w:start w:val="1"/>
+      <w:numFmt w:val="none"/>
+      <w:suff w:val="nothing"/>
+      <w:lvlText w:val=""/>
+      <w:lvlJc w:val="left"/>
+      <w:pPr>
+        <w:tabs>
+          <w:tab w:pos="720" w:val="num"/>
+        </w:tabs>
+        <w:ind w:hanging="720" w:left="720"/>
+      </w:pPr>
+    </w:lvl>
+    <w:lvl w:ilvl="3">
+      <w:start w:val="1"/>
+      <w:numFmt w:val="none"/>
+      <w:suff w:val="nothing"/>
+      <w:lvlText w:val=""/>
+      <w:lvlJc w:val="left"/>
+      <w:pPr>
+        <w:tabs>
+          <w:tab w:pos="864" w:val="num"/>
+        </w:tabs>
+        <w:ind w:hanging="864" w:left="864"/>
+      </w:pPr>
+    </w:lvl>
+    <w:lvl w:ilvl="4">
+      <w:start w:val="1"/>
+      <w:numFmt w:val="none"/>
+      <w:suff w:val="nothing"/>
+      <w:lvlText w:val=""/>
+      <w:lvlJc w:val="left"/>
+      <w:pPr>
+        <w:tabs>
+          <w:tab w:pos="1008" w:val="num"/>
+        </w:tabs>
+        <w:ind w:hanging="1008" w:left="1008"/>
+      </w:pPr>
+    </w:lvl>
+    <w:lvl w:ilvl="5">
+      <w:start w:val="1"/>
+      <w:numFmt w:val="none"/>
+      <w:suff w:val="nothing"/>
+      <w:lvlText w:val=""/>
+      <w:lvlJc w:val="left"/>
+      <w:pPr>
+        <w:tabs>
+          <w:tab w:pos="1152" w:val="num"/>
+        </w:tabs>
+        <w:ind w:hanging="1152" w:left="1152"/>
+      </w:pPr>
+    </w:lvl>
+    <w:lvl w:ilvl="6">
+      <w:start w:val="1"/>
+      <w:numFmt w:val="none"/>
+      <w:suff w:val="nothing"/>
+      <w:lvlText w:val=""/>
+      <w:lvlJc w:val="left"/>
+      <w:pPr>
+        <w:tabs>
+          <w:tab w:pos="1296" w:val="num"/>
+        </w:tabs>
+        <w:ind w:hanging="1296" w:left="1296"/>
+      </w:pPr>
+    </w:lvl>
+    <w:lvl w:ilvl="7">
+      <w:start w:val="1"/>
+      <w:numFmt w:val="none"/>
+      <w:suff w:val="nothing"/>
+      <w:lvlText w:val=""/>
+      <w:lvlJc w:val="left"/>
+      <w:pPr>
+        <w:tabs>
+          <w:tab w:pos="1440" w:val="num"/>
+        </w:tabs>
+        <w:ind w:hanging="1440" w:left="1440"/>
+      </w:pPr>
+    </w:lvl>
+    <w:lvl w:ilvl="8">
+      <w:start w:val="1"/>
+      <w:numFmt w:val="none"/>
+      <w:suff w:val="nothing"/>
+      <w:lvlText w:val=""/>
+      <w:lvlJc w:val="left"/>
+      <w:pPr>
+        <w:tabs>
+          <w:tab w:pos="1584" w:val="num"/>
+        </w:tabs>
+        <w:ind w:hanging="1584" w:left="1584"/>
+      </w:pPr>
+    </w:lvl>
+  </w:abstractNum>
   <w:num w:numId="1">
     <w:abstractNumId w:val="1"/>
   </w:num>
   <w:num w:numId="2">
     <w:abstractNumId w:val="2"/>
+  </w:num>
+  <w:num w:numId="3">
+    <w:abstractNumId w:val="3"/>
   </w:num>
 </w:numbering>
 </file>
@@ -12053,7 +12306,7 @@
     <w:next w:val="style0"/>
     <w:pPr>
       <w:widowControl w:val="false"/>
-      <w:shd w:fill="auto" w:val="clear"/>
+      <w:shd w:fill="FFFFFF" w:val="clear"/>
       <w:tabs>
         <w:tab w:leader="none" w:pos="709" w:val="left"/>
       </w:tabs>
@@ -12075,16 +12328,11 @@
     <w:basedOn w:val="style31"/>
     <w:next w:val="style32"/>
     <w:pPr>
-      <w:numPr>
-        <w:ilvl w:val="0"/>
-        <w:numId w:val="1"/>
-      </w:numPr>
       <w:tabs>
         <w:tab w:leader="none" w:pos="0" w:val="left"/>
         <w:tab w:leader="none" w:pos="643" w:val="left"/>
       </w:tabs>
       <w:ind w:firstLine="850" w:left="0" w:right="0"/>
-      <w:outlineLvl w:val="0"/>
     </w:pPr>
     <w:rPr>
       <w:rFonts w:ascii="Times New Roman" w:hAnsi="Times New Roman"/>
@@ -12172,57 +12420,57 @@
     </w:rPr>
   </w:style>
   <w:style w:styleId="style20" w:type="character">
-    <w:name w:val="Caracteres de nota de rodapé"/>
+    <w:name w:val="RTF_Num 2 1"/>
     <w:next w:val="style20"/>
     <w:rPr/>
   </w:style>
   <w:style w:styleId="style21" w:type="character">
-    <w:name w:val="Caracteres de nota de fim"/>
+    <w:name w:val="RTF_Num 2 2"/>
     <w:next w:val="style21"/>
     <w:rPr/>
   </w:style>
   <w:style w:styleId="style22" w:type="character">
-    <w:name w:val="RTF_Num 2 1"/>
+    <w:name w:val="RTF_Num 2 3"/>
     <w:next w:val="style22"/>
     <w:rPr/>
   </w:style>
   <w:style w:styleId="style23" w:type="character">
-    <w:name w:val="RTF_Num 2 2"/>
+    <w:name w:val="RTF_Num 2 4"/>
     <w:next w:val="style23"/>
     <w:rPr/>
   </w:style>
   <w:style w:styleId="style24" w:type="character">
-    <w:name w:val="RTF_Num 2 3"/>
+    <w:name w:val="RTF_Num 2 5"/>
     <w:next w:val="style24"/>
     <w:rPr/>
   </w:style>
   <w:style w:styleId="style25" w:type="character">
-    <w:name w:val="RTF_Num 2 4"/>
+    <w:name w:val="RTF_Num 2 6"/>
     <w:next w:val="style25"/>
     <w:rPr/>
   </w:style>
   <w:style w:styleId="style26" w:type="character">
-    <w:name w:val="RTF_Num 2 5"/>
+    <w:name w:val="RTF_Num 2 7"/>
     <w:next w:val="style26"/>
     <w:rPr/>
   </w:style>
   <w:style w:styleId="style27" w:type="character">
-    <w:name w:val="RTF_Num 2 6"/>
+    <w:name w:val="RTF_Num 2 8"/>
     <w:next w:val="style27"/>
     <w:rPr/>
   </w:style>
   <w:style w:styleId="style28" w:type="character">
-    <w:name w:val="RTF_Num 2 7"/>
+    <w:name w:val="RTF_Num 2 9"/>
     <w:next w:val="style28"/>
     <w:rPr/>
   </w:style>
   <w:style w:styleId="style29" w:type="character">
-    <w:name w:val="RTF_Num 2 8"/>
+    <w:name w:val="Caracteres de nota de rodapé"/>
     <w:next w:val="style29"/>
     <w:rPr/>
   </w:style>
   <w:style w:styleId="style30" w:type="character">
-    <w:name w:val="RTF_Num 2 9"/>
+    <w:name w:val="Caracteres de nota de fim"/>
     <w:next w:val="style30"/>
     <w:rPr/>
   </w:style>
@@ -12371,7 +12619,6 @@
       <w:spacing w:line="150" w:lineRule="atLeast"/>
       <w:ind w:hanging="0" w:left="0" w:right="0"/>
       <w:jc w:val="center"/>
-      <w:outlineLvl w:val="9"/>
     </w:pPr>
     <w:rPr>
       <w:b w:val="false"/>

</xml_diff>